<commit_message>
Feito o filtro dos items
</commit_message>
<xml_diff>
--- a/PIC_atividade_engenharia_software_I (1).docx
+++ b/PIC_atividade_engenharia_software_I (1).docx
@@ -4,102 +4,6 @@
   <w:body>
     <w:p>
       <w:pPr>
-        <w:rPr>
-          <w:rFonts w:ascii="Arial" w:hAnsi="Arial" w:cs="Arial"/>
-        </w:rPr>
-      </w:pPr>
-      <w:r>
-        <w:rPr>
-          <w:rFonts w:ascii="Arial" w:hAnsi="Arial" w:cs="Arial"/>
-        </w:rPr>
-        <w:t>Olá, estudante.</w:t>
-      </w:r>
-    </w:p>
-    <w:p>
-      <w:pPr>
-        <w:rPr>
-          <w:rFonts w:ascii="Arial" w:hAnsi="Arial" w:cs="Arial"/>
-        </w:rPr>
-      </w:pPr>
-      <w:r>
-        <w:rPr>
-          <w:rFonts w:ascii="Arial" w:hAnsi="Arial" w:cs="Arial"/>
-        </w:rPr>
-        <w:t>Conforme sugerido no conteúdo, a seguir, há exemplo</w:t>
-      </w:r>
-      <w:r>
-        <w:rPr>
-          <w:rFonts w:ascii="Arial" w:hAnsi="Arial" w:cs="Arial"/>
-        </w:rPr>
-        <w:t>s</w:t>
-      </w:r>
-      <w:r>
-        <w:rPr>
-          <w:rFonts w:ascii="Arial" w:hAnsi="Arial" w:cs="Arial"/>
-        </w:rPr>
-        <w:t xml:space="preserve"> de </w:t>
-      </w:r>
-      <w:proofErr w:type="spellStart"/>
-      <w:r>
-        <w:rPr>
-          <w:rFonts w:ascii="Arial" w:hAnsi="Arial" w:cs="Arial"/>
-        </w:rPr>
-        <w:t>template</w:t>
-      </w:r>
-      <w:r>
-        <w:rPr>
-          <w:rFonts w:ascii="Arial" w:hAnsi="Arial" w:cs="Arial"/>
-        </w:rPr>
-        <w:t>s</w:t>
-      </w:r>
-      <w:proofErr w:type="spellEnd"/>
-      <w:r>
-        <w:rPr>
-          <w:rFonts w:ascii="Arial" w:hAnsi="Arial" w:cs="Arial"/>
-        </w:rPr>
-        <w:t xml:space="preserve"> para a </w:t>
-      </w:r>
-      <w:r>
-        <w:rPr>
-          <w:rFonts w:ascii="Arial" w:hAnsi="Arial" w:cs="Arial"/>
-        </w:rPr>
-        <w:br/>
-        <w:t>execução de sua</w:t>
-      </w:r>
-      <w:r>
-        <w:rPr>
-          <w:rFonts w:ascii="Arial" w:hAnsi="Arial" w:cs="Arial"/>
-        </w:rPr>
-        <w:t>s</w:t>
-      </w:r>
-      <w:r>
-        <w:rPr>
-          <w:rFonts w:ascii="Arial" w:hAnsi="Arial" w:cs="Arial"/>
-        </w:rPr>
-        <w:t xml:space="preserve"> atividade</w:t>
-      </w:r>
-      <w:r>
-        <w:rPr>
-          <w:rFonts w:ascii="Arial" w:hAnsi="Arial" w:cs="Arial"/>
-        </w:rPr>
-        <w:t>s</w:t>
-      </w:r>
-      <w:r>
-        <w:rPr>
-          <w:rFonts w:ascii="Arial" w:hAnsi="Arial" w:cs="Arial"/>
-        </w:rPr>
-        <w:t>.</w:t>
-      </w:r>
-    </w:p>
-    <w:p>
-      <w:pPr>
-        <w:rPr>
-          <w:rFonts w:ascii="Arial" w:hAnsi="Arial" w:cs="Arial"/>
-        </w:rPr>
-      </w:pPr>
-    </w:p>
-    <w:p>
-      <w:pPr>
         <w:spacing w:after="0" w:line="360" w:lineRule="auto"/>
         <w:rPr>
           <w:rFonts w:ascii="Arial" w:hAnsi="Arial" w:cs="Arial"/>
@@ -153,53 +57,21 @@
     </w:p>
     <w:p>
       <w:pPr>
-        <w:rPr>
-          <w:rFonts w:ascii="Arial" w:hAnsi="Arial" w:cs="Arial"/>
-        </w:rPr>
-      </w:pPr>
-      <w:r>
-        <w:rPr>
-          <w:rFonts w:ascii="Arial" w:hAnsi="Arial" w:cs="Arial"/>
-        </w:rPr>
-        <w:t xml:space="preserve">A partir </w:t>
-      </w:r>
-      <w:r>
-        <w:rPr>
-          <w:rFonts w:ascii="Arial" w:hAnsi="Arial" w:cs="Arial"/>
-        </w:rPr>
-        <w:t>do</w:t>
-      </w:r>
-      <w:r>
-        <w:rPr>
-          <w:rFonts w:ascii="Arial" w:hAnsi="Arial" w:cs="Arial"/>
-        </w:rPr>
-        <w:t xml:space="preserve"> modelo</w:t>
-      </w:r>
-      <w:r>
-        <w:rPr>
-          <w:rFonts w:ascii="Arial" w:hAnsi="Arial" w:cs="Arial"/>
-        </w:rPr>
-        <w:t xml:space="preserve"> a seguir</w:t>
-      </w:r>
-      <w:r>
-        <w:rPr>
-          <w:rFonts w:ascii="Arial" w:hAnsi="Arial" w:cs="Arial"/>
-        </w:rPr>
-        <w:t>, escreva, no mínimo, 15 histórias – o máximo dependerá de quão preciso você quer ser nesse aplicativo de cupcakes</w:t>
-      </w:r>
-      <w:r>
-        <w:rPr>
-          <w:rFonts w:ascii="Arial" w:hAnsi="Arial" w:cs="Arial"/>
-        </w:rPr>
-        <w:t>:</w:t>
-      </w:r>
-    </w:p>
-    <w:p>
-      <w:pPr>
-        <w:rPr>
-          <w:rFonts w:ascii="Arial" w:hAnsi="Arial" w:cs="Arial"/>
-        </w:rPr>
-      </w:pPr>
+        <w:spacing w:after="0" w:line="360" w:lineRule="auto"/>
+        <w:rPr>
+          <w:rFonts w:ascii="Arial" w:hAnsi="Arial" w:cs="Arial"/>
+          <w:b/>
+          <w:bCs/>
+        </w:rPr>
+      </w:pPr>
+      <w:r>
+        <w:rPr>
+          <w:rFonts w:ascii="Arial" w:hAnsi="Arial" w:cs="Arial"/>
+          <w:b/>
+          <w:bCs/>
+        </w:rPr>
+        <w:t>Documentação:</w:t>
+      </w:r>
     </w:p>
     <w:p>
       <w:pPr>
@@ -681,7 +553,6 @@
         <w:rPr>
           <w:rFonts w:ascii="Arial" w:hAnsi="Arial" w:cs="Arial"/>
         </w:rPr>
-        <w:lastRenderedPageBreak/>
         <w:t>CA#1: Estrutura de pastas e arquivos criada conforme especificações</w:t>
       </w:r>
     </w:p>
@@ -761,6 +632,7 @@
           <w:b/>
           <w:bCs/>
         </w:rPr>
+        <w:lastRenderedPageBreak/>
         <w:t>Prioridade:</w:t>
       </w:r>
     </w:p>
@@ -1311,7 +1183,6 @@
         <w:rPr>
           <w:rFonts w:ascii="Arial" w:hAnsi="Arial" w:cs="Arial"/>
         </w:rPr>
-        <w:lastRenderedPageBreak/>
         <w:t>CA#1: Componente listando tarefas corretamente</w:t>
       </w:r>
     </w:p>
@@ -1391,6 +1262,7 @@
           <w:b/>
           <w:bCs/>
         </w:rPr>
+        <w:lastRenderedPageBreak/>
         <w:t>Prioridade:</w:t>
       </w:r>
     </w:p>
@@ -1891,7 +1763,6 @@
         <w:rPr>
           <w:rFonts w:ascii="Arial" w:hAnsi="Arial" w:cs="Arial"/>
         </w:rPr>
-        <w:lastRenderedPageBreak/>
         <w:t>CA#1: Usuário pode editar título e descrição das tarefas</w:t>
       </w:r>
     </w:p>
@@ -1973,6 +1844,7 @@
         <w:rPr>
           <w:rFonts w:ascii="Arial" w:hAnsi="Arial" w:cs="Arial"/>
         </w:rPr>
+        <w:lastRenderedPageBreak/>
         <w:t>RN F#1: Edição deve ser rápida e sem bugs</w:t>
       </w:r>
     </w:p>
@@ -2451,7 +2323,6 @@
           <w:b/>
           <w:bCs/>
         </w:rPr>
-        <w:lastRenderedPageBreak/>
         <w:t>Comentários:</w:t>
       </w:r>
       <w:r>
@@ -2553,6 +2424,7 @@
         <w:rPr>
           <w:rFonts w:ascii="Arial" w:hAnsi="Arial" w:cs="Arial"/>
         </w:rPr>
+        <w:lastRenderedPageBreak/>
         <w:t>RN F#1: Filtro deve ser rápido e sem bugs</w:t>
       </w:r>
     </w:p>
@@ -2995,7 +2867,6 @@
           <w:b/>
           <w:bCs/>
         </w:rPr>
-        <w:lastRenderedPageBreak/>
         <w:t>Task 10</w:t>
       </w:r>
     </w:p>
@@ -3128,6 +2999,7 @@
         <w:rPr>
           <w:rFonts w:ascii="Arial" w:hAnsi="Arial" w:cs="Arial"/>
         </w:rPr>
+        <w:lastRenderedPageBreak/>
         <w:t>CA#1: Aplicativo deve ser utilizável em diferentes dispositivos (desktop, tablet, mobile)</w:t>
       </w:r>
     </w:p>
@@ -3556,7 +3428,6 @@
         <w:rPr>
           <w:rFonts w:ascii="Arial" w:hAnsi="Arial" w:cs="Arial"/>
         </w:rPr>
-        <w:lastRenderedPageBreak/>
         <w:pict w14:anchorId="16CD4AF0">
           <v:rect id="_x0000_i1035" style="width:0;height:1.5pt" o:hralign="center" o:hrstd="t" o:hr="t" fillcolor="#a0a0a0" stroked="f"/>
         </w:pict>
@@ -3671,6 +3542,7 @@
           <w:b/>
           <w:bCs/>
         </w:rPr>
+        <w:lastRenderedPageBreak/>
         <w:t>Comentários:</w:t>
       </w:r>
       <w:r>
@@ -4152,102 +4024,102 @@
           <w:b/>
           <w:bCs/>
         </w:rPr>
+        <w:t>Task 14</w:t>
+      </w:r>
+    </w:p>
+    <w:p>
+      <w:pPr>
+        <w:rPr>
+          <w:rFonts w:ascii="Arial" w:hAnsi="Arial" w:cs="Arial"/>
+        </w:rPr>
+      </w:pPr>
+      <w:r>
+        <w:rPr>
+          <w:rFonts w:ascii="Arial" w:hAnsi="Arial" w:cs="Arial"/>
+          <w:b/>
+          <w:bCs/>
+        </w:rPr>
+        <w:t>ID:</w:t>
+      </w:r>
+      <w:r>
+        <w:rPr>
+          <w:rFonts w:ascii="Arial" w:hAnsi="Arial" w:cs="Arial"/>
+        </w:rPr>
+        <w:t xml:space="preserve"> 14</w:t>
+      </w:r>
+      <w:r>
+        <w:rPr>
+          <w:rFonts w:ascii="Arial" w:hAnsi="Arial" w:cs="Arial"/>
+        </w:rPr>
+        <w:br/>
+      </w:r>
+      <w:r>
+        <w:rPr>
+          <w:rFonts w:ascii="Arial" w:hAnsi="Arial" w:cs="Arial"/>
+          <w:b/>
+          <w:bCs/>
+        </w:rPr>
+        <w:t>Título:</w:t>
+      </w:r>
+      <w:r>
+        <w:rPr>
+          <w:rFonts w:ascii="Arial" w:hAnsi="Arial" w:cs="Arial"/>
+        </w:rPr>
+        <w:t xml:space="preserve"> Criar documentação do projeto</w:t>
+      </w:r>
+      <w:r>
+        <w:rPr>
+          <w:rFonts w:ascii="Arial" w:hAnsi="Arial" w:cs="Arial"/>
+        </w:rPr>
+        <w:br/>
+      </w:r>
+      <w:r>
+        <w:rPr>
+          <w:rFonts w:ascii="Arial" w:hAnsi="Arial" w:cs="Arial"/>
+          <w:b/>
+          <w:bCs/>
+        </w:rPr>
+        <w:t>Requerente:</w:t>
+      </w:r>
+      <w:r>
+        <w:rPr>
+          <w:rFonts w:ascii="Arial" w:hAnsi="Arial" w:cs="Arial"/>
+        </w:rPr>
+        <w:t xml:space="preserve"> Desenvolvedor</w:t>
+      </w:r>
+      <w:r>
+        <w:rPr>
+          <w:rFonts w:ascii="Arial" w:hAnsi="Arial" w:cs="Arial"/>
+        </w:rPr>
+        <w:br/>
+      </w:r>
+      <w:r>
+        <w:rPr>
+          <w:rFonts w:ascii="Arial" w:hAnsi="Arial" w:cs="Arial"/>
+          <w:b/>
+          <w:bCs/>
+        </w:rPr>
+        <w:t>Ação:</w:t>
+      </w:r>
+      <w:r>
+        <w:rPr>
+          <w:rFonts w:ascii="Arial" w:hAnsi="Arial" w:cs="Arial"/>
+        </w:rPr>
+        <w:t xml:space="preserve"> Escrever documentação clara e detalhada do projeto</w:t>
+      </w:r>
+      <w:r>
+        <w:rPr>
+          <w:rFonts w:ascii="Arial" w:hAnsi="Arial" w:cs="Arial"/>
+        </w:rPr>
+        <w:br/>
+      </w:r>
+      <w:r>
+        <w:rPr>
+          <w:rFonts w:ascii="Arial" w:hAnsi="Arial" w:cs="Arial"/>
+          <w:b/>
+          <w:bCs/>
+        </w:rPr>
         <w:lastRenderedPageBreak/>
-        <w:t>Task 14</w:t>
-      </w:r>
-    </w:p>
-    <w:p>
-      <w:pPr>
-        <w:rPr>
-          <w:rFonts w:ascii="Arial" w:hAnsi="Arial" w:cs="Arial"/>
-        </w:rPr>
-      </w:pPr>
-      <w:r>
-        <w:rPr>
-          <w:rFonts w:ascii="Arial" w:hAnsi="Arial" w:cs="Arial"/>
-          <w:b/>
-          <w:bCs/>
-        </w:rPr>
-        <w:t>ID:</w:t>
-      </w:r>
-      <w:r>
-        <w:rPr>
-          <w:rFonts w:ascii="Arial" w:hAnsi="Arial" w:cs="Arial"/>
-        </w:rPr>
-        <w:t xml:space="preserve"> 14</w:t>
-      </w:r>
-      <w:r>
-        <w:rPr>
-          <w:rFonts w:ascii="Arial" w:hAnsi="Arial" w:cs="Arial"/>
-        </w:rPr>
-        <w:br/>
-      </w:r>
-      <w:r>
-        <w:rPr>
-          <w:rFonts w:ascii="Arial" w:hAnsi="Arial" w:cs="Arial"/>
-          <w:b/>
-          <w:bCs/>
-        </w:rPr>
-        <w:t>Título:</w:t>
-      </w:r>
-      <w:r>
-        <w:rPr>
-          <w:rFonts w:ascii="Arial" w:hAnsi="Arial" w:cs="Arial"/>
-        </w:rPr>
-        <w:t xml:space="preserve"> Criar documentação do projeto</w:t>
-      </w:r>
-      <w:r>
-        <w:rPr>
-          <w:rFonts w:ascii="Arial" w:hAnsi="Arial" w:cs="Arial"/>
-        </w:rPr>
-        <w:br/>
-      </w:r>
-      <w:r>
-        <w:rPr>
-          <w:rFonts w:ascii="Arial" w:hAnsi="Arial" w:cs="Arial"/>
-          <w:b/>
-          <w:bCs/>
-        </w:rPr>
-        <w:t>Requerente:</w:t>
-      </w:r>
-      <w:r>
-        <w:rPr>
-          <w:rFonts w:ascii="Arial" w:hAnsi="Arial" w:cs="Arial"/>
-        </w:rPr>
-        <w:t xml:space="preserve"> Desenvolvedor</w:t>
-      </w:r>
-      <w:r>
-        <w:rPr>
-          <w:rFonts w:ascii="Arial" w:hAnsi="Arial" w:cs="Arial"/>
-        </w:rPr>
-        <w:br/>
-      </w:r>
-      <w:r>
-        <w:rPr>
-          <w:rFonts w:ascii="Arial" w:hAnsi="Arial" w:cs="Arial"/>
-          <w:b/>
-          <w:bCs/>
-        </w:rPr>
-        <w:t>Ação:</w:t>
-      </w:r>
-      <w:r>
-        <w:rPr>
-          <w:rFonts w:ascii="Arial" w:hAnsi="Arial" w:cs="Arial"/>
-        </w:rPr>
-        <w:t xml:space="preserve"> Escrever documentação clara e detalhada do projeto</w:t>
-      </w:r>
-      <w:r>
-        <w:rPr>
-          <w:rFonts w:ascii="Arial" w:hAnsi="Arial" w:cs="Arial"/>
-        </w:rPr>
-        <w:br/>
-      </w:r>
-      <w:r>
-        <w:rPr>
-          <w:rFonts w:ascii="Arial" w:hAnsi="Arial" w:cs="Arial"/>
-          <w:b/>
-          <w:bCs/>
-        </w:rPr>
         <w:t>Comentários:</w:t>
       </w:r>
       <w:r>
@@ -5562,13 +5434,13 @@
     <w:p>
       <w:pPr>
         <w:rPr>
-          <w:rFonts w:ascii="Arial" w:hAnsi="Arial" w:cs="Arial"/>
-        </w:rPr>
-      </w:pPr>
-      <w:r>
-        <w:rPr>
           <w:noProof/>
         </w:rPr>
+      </w:pPr>
+      <w:r>
+        <w:rPr>
+          <w:noProof/>
+        </w:rPr>
         <w:t xml:space="preserve"> </w:t>
       </w:r>
       <w:r>
@@ -5576,7 +5448,7 @@
           <w:noProof/>
         </w:rPr>
         <w:drawing>
-          <wp:inline distT="0" distB="0" distL="0" distR="0" wp14:anchorId="702EFC79" wp14:editId="2A3A6ADF">
+          <wp:inline distT="0" distB="0" distL="0" distR="0" wp14:anchorId="702EFC79" wp14:editId="0D0554CD">
             <wp:extent cx="5400040" cy="3375025"/>
             <wp:effectExtent l="0" t="0" r="0" b="0"/>
             <wp:docPr id="1083388790" name="Imagem 7"/>
@@ -5629,7 +5501,7 @@
           <w:noProof/>
         </w:rPr>
         <w:drawing>
-          <wp:inline distT="0" distB="0" distL="0" distR="0" wp14:anchorId="55989BBA" wp14:editId="049D866B">
+          <wp:inline distT="0" distB="0" distL="0" distR="0" wp14:anchorId="55989BBA" wp14:editId="65190C9A">
             <wp:extent cx="5400040" cy="3375025"/>
             <wp:effectExtent l="0" t="0" r="0" b="0"/>
             <wp:docPr id="1876066611" name="Imagem 6"/>
@@ -5683,7 +5555,7 @@
         </w:rPr>
         <w:lastRenderedPageBreak/>
         <w:drawing>
-          <wp:inline distT="0" distB="0" distL="0" distR="0" wp14:anchorId="5A9B0C74" wp14:editId="31A43BF9">
+          <wp:inline distT="0" distB="0" distL="0" distR="0" wp14:anchorId="5A9B0C74" wp14:editId="65D2DA99">
             <wp:extent cx="5400040" cy="3375025"/>
             <wp:effectExtent l="0" t="0" r="0" b="0"/>
             <wp:docPr id="1400843874" name="Imagem 5"/>
@@ -5736,7 +5608,7 @@
           <w:noProof/>
         </w:rPr>
         <w:drawing>
-          <wp:inline distT="0" distB="0" distL="0" distR="0" wp14:anchorId="0939AED6" wp14:editId="700CAF0B">
+          <wp:inline distT="0" distB="0" distL="0" distR="0" wp14:anchorId="0939AED6" wp14:editId="3174B865">
             <wp:extent cx="5400040" cy="3375025"/>
             <wp:effectExtent l="0" t="0" r="0" b="0"/>
             <wp:docPr id="963321319" name="Imagem 4"/>
@@ -5784,13 +5656,27 @@
           </wp:inline>
         </w:drawing>
       </w:r>
+    </w:p>
+    <w:p>
+      <w:pPr>
+        <w:rPr>
+          <w:noProof/>
+        </w:rPr>
+      </w:pPr>
+    </w:p>
+    <w:p>
+      <w:pPr>
+        <w:rPr>
+          <w:rFonts w:ascii="Arial" w:hAnsi="Arial" w:cs="Arial"/>
+        </w:rPr>
+      </w:pPr>
       <w:r>
         <w:rPr>
           <w:noProof/>
         </w:rPr>
         <w:lastRenderedPageBreak/>
         <w:drawing>
-          <wp:inline distT="0" distB="0" distL="0" distR="0" wp14:anchorId="04F5026A" wp14:editId="54663504">
+          <wp:inline distT="0" distB="0" distL="0" distR="0" wp14:anchorId="04F5026A" wp14:editId="2F2B76AE">
             <wp:extent cx="5400040" cy="3375025"/>
             <wp:effectExtent l="0" t="0" r="0" b="0"/>
             <wp:docPr id="816106169" name="Imagem 3"/>
@@ -5839,8 +5725,2123 @@
         </w:drawing>
       </w:r>
     </w:p>
+    <w:p>
+      <w:pPr>
+        <w:spacing w:after="0" w:line="360" w:lineRule="auto"/>
+        <w:rPr>
+          <w:rFonts w:ascii="Arial" w:hAnsi="Arial" w:cs="Arial"/>
+          <w:b/>
+          <w:bCs/>
+        </w:rPr>
+      </w:pPr>
+      <w:r>
+        <w:rPr>
+          <w:rFonts w:ascii="Arial" w:hAnsi="Arial" w:cs="Arial"/>
+          <w:b/>
+          <w:bCs/>
+          <w:i/>
+          <w:iCs/>
+        </w:rPr>
+        <w:t xml:space="preserve">Link </w:t>
+      </w:r>
+      <w:r>
+        <w:rPr>
+          <w:rFonts w:ascii="Arial" w:hAnsi="Arial" w:cs="Arial"/>
+          <w:b/>
+          <w:bCs/>
+        </w:rPr>
+        <w:t xml:space="preserve">do repositório: </w:t>
+      </w:r>
+      <w:r>
+        <w:rPr>
+          <w:rFonts w:ascii="Arial" w:hAnsi="Arial" w:cs="Arial"/>
+          <w:b/>
+          <w:bCs/>
+          <w:color w:val="4472C4" w:themeColor="accent1"/>
+        </w:rPr>
+        <w:t>https://github.com/Marcelol090/todo-list</w:t>
+      </w:r>
+    </w:p>
+    <w:p>
+      <w:pPr>
+        <w:spacing w:after="0" w:line="360" w:lineRule="auto"/>
+        <w:rPr>
+          <w:rFonts w:ascii="Arial" w:hAnsi="Arial" w:cs="Arial"/>
+          <w:b/>
+          <w:bCs/>
+        </w:rPr>
+      </w:pPr>
+      <w:r>
+        <w:rPr>
+          <w:rFonts w:ascii="Arial" w:hAnsi="Arial" w:cs="Arial"/>
+          <w:b/>
+          <w:bCs/>
+        </w:rPr>
+        <w:t>Codificação:</w:t>
+      </w:r>
+    </w:p>
+    <w:p>
+      <w:pPr>
+        <w:spacing w:after="0" w:line="360" w:lineRule="auto"/>
+        <w:jc w:val="both"/>
+        <w:rPr>
+          <w:rFonts w:ascii="Arial" w:hAnsi="Arial" w:cs="Arial"/>
+        </w:rPr>
+      </w:pPr>
+      <w:r>
+        <w:rPr>
+          <w:rFonts w:ascii="Arial" w:hAnsi="Arial" w:cs="Arial"/>
+        </w:rPr>
+        <w:t xml:space="preserve">Na Tabela a seguir insira as informações referentes ao desenvolvimento do código do </w:t>
+      </w:r>
+      <w:r>
+        <w:rPr>
+          <w:rFonts w:ascii="Arial" w:hAnsi="Arial" w:cs="Arial"/>
+          <w:i/>
+          <w:iCs/>
+        </w:rPr>
+        <w:t>front-</w:t>
+      </w:r>
+      <w:proofErr w:type="spellStart"/>
+      <w:r>
+        <w:rPr>
+          <w:rFonts w:ascii="Arial" w:hAnsi="Arial" w:cs="Arial"/>
+          <w:i/>
+          <w:iCs/>
+        </w:rPr>
+        <w:t>end</w:t>
+      </w:r>
+      <w:proofErr w:type="spellEnd"/>
+      <w:r>
+        <w:rPr>
+          <w:rFonts w:ascii="Arial" w:hAnsi="Arial" w:cs="Arial"/>
+        </w:rPr>
+        <w:t xml:space="preserve"> e </w:t>
+      </w:r>
+      <w:proofErr w:type="spellStart"/>
+      <w:r>
+        <w:rPr>
+          <w:rFonts w:ascii="Arial" w:hAnsi="Arial" w:cs="Arial"/>
+          <w:i/>
+          <w:iCs/>
+        </w:rPr>
+        <w:t>back</w:t>
+      </w:r>
+      <w:proofErr w:type="spellEnd"/>
+      <w:r>
+        <w:rPr>
+          <w:rFonts w:ascii="Arial" w:hAnsi="Arial" w:cs="Arial"/>
+          <w:i/>
+          <w:iCs/>
+        </w:rPr>
+        <w:t>-end</w:t>
+      </w:r>
+      <w:r>
+        <w:rPr>
+          <w:rFonts w:ascii="Arial" w:hAnsi="Arial" w:cs="Arial"/>
+        </w:rPr>
+        <w:t>.</w:t>
+      </w:r>
+    </w:p>
+    <w:tbl>
+      <w:tblPr>
+        <w:tblStyle w:val="Tabelacomgrade"/>
+        <w:tblW w:w="0" w:type="auto"/>
+        <w:tblInd w:w="-147" w:type="dxa"/>
+        <w:tblLook w:val="04A0" w:firstRow="1" w:lastRow="0" w:firstColumn="1" w:lastColumn="0" w:noHBand="0" w:noVBand="1"/>
+      </w:tblPr>
+      <w:tblGrid>
+        <w:gridCol w:w="2836"/>
+        <w:gridCol w:w="5805"/>
+      </w:tblGrid>
+      <w:tr>
+        <w:tc>
+          <w:tcPr>
+            <w:tcW w:w="2836" w:type="dxa"/>
+            <w:vAlign w:val="center"/>
+          </w:tcPr>
+          <w:p>
+            <w:pPr>
+              <w:spacing w:line="360" w:lineRule="auto"/>
+              <w:rPr>
+                <w:rFonts w:ascii="Arial" w:hAnsi="Arial" w:cs="Arial"/>
+                <w:b/>
+                <w:bCs/>
+              </w:rPr>
+            </w:pPr>
+            <w:r>
+              <w:rPr>
+                <w:rFonts w:ascii="Arial" w:hAnsi="Arial" w:cs="Arial"/>
+                <w:b/>
+                <w:bCs/>
+              </w:rPr>
+              <w:t xml:space="preserve">Linguagem do </w:t>
+            </w:r>
+            <w:r>
+              <w:rPr>
+                <w:rFonts w:ascii="Arial" w:hAnsi="Arial" w:cs="Arial"/>
+                <w:b/>
+                <w:bCs/>
+                <w:i/>
+                <w:iCs/>
+              </w:rPr>
+              <w:t>Back-</w:t>
+            </w:r>
+            <w:proofErr w:type="spellStart"/>
+            <w:r>
+              <w:rPr>
+                <w:rFonts w:ascii="Arial" w:hAnsi="Arial" w:cs="Arial"/>
+                <w:b/>
+                <w:bCs/>
+                <w:i/>
+                <w:iCs/>
+              </w:rPr>
+              <w:t>end</w:t>
+            </w:r>
+            <w:proofErr w:type="spellEnd"/>
+          </w:p>
+        </w:tc>
+        <w:tc>
+          <w:tcPr>
+            <w:tcW w:w="5805" w:type="dxa"/>
+            <w:vAlign w:val="center"/>
+          </w:tcPr>
+          <w:p>
+            <w:pPr>
+              <w:spacing w:line="360" w:lineRule="auto"/>
+              <w:rPr>
+                <w:rFonts w:ascii="Arial" w:hAnsi="Arial" w:cs="Arial"/>
+                <w:b/>
+                <w:bCs/>
+              </w:rPr>
+            </w:pPr>
+            <w:proofErr w:type="spellStart"/>
+            <w:r>
+              <w:rPr>
+                <w:rFonts w:ascii="Arial" w:hAnsi="Arial" w:cs="Arial"/>
+                <w:b/>
+                <w:bCs/>
+              </w:rPr>
+              <w:t>TypeScript</w:t>
+            </w:r>
+            <w:proofErr w:type="spellEnd"/>
+          </w:p>
+        </w:tc>
+      </w:tr>
+      <w:tr>
+        <w:tc>
+          <w:tcPr>
+            <w:tcW w:w="2836" w:type="dxa"/>
+            <w:vAlign w:val="center"/>
+          </w:tcPr>
+          <w:p>
+            <w:pPr>
+              <w:spacing w:line="360" w:lineRule="auto"/>
+              <w:rPr>
+                <w:rFonts w:ascii="Arial" w:hAnsi="Arial" w:cs="Arial"/>
+                <w:b/>
+                <w:bCs/>
+              </w:rPr>
+            </w:pPr>
+            <w:r>
+              <w:rPr>
+                <w:rFonts w:ascii="Arial" w:hAnsi="Arial" w:cs="Arial"/>
+                <w:b/>
+                <w:bCs/>
+              </w:rPr>
+              <w:t>Banco de Dados</w:t>
+            </w:r>
+          </w:p>
+        </w:tc>
+        <w:tc>
+          <w:tcPr>
+            <w:tcW w:w="5805" w:type="dxa"/>
+            <w:vAlign w:val="center"/>
+          </w:tcPr>
+          <w:p>
+            <w:pPr>
+              <w:spacing w:line="360" w:lineRule="auto"/>
+              <w:rPr>
+                <w:rFonts w:ascii="Arial" w:hAnsi="Arial" w:cs="Arial"/>
+                <w:b/>
+                <w:bCs/>
+              </w:rPr>
+            </w:pPr>
+            <w:proofErr w:type="spellStart"/>
+            <w:r>
+              <w:rPr>
+                <w:rFonts w:ascii="Arial" w:hAnsi="Arial" w:cs="Arial"/>
+                <w:b/>
+                <w:bCs/>
+              </w:rPr>
+              <w:t>SqLite</w:t>
+            </w:r>
+            <w:proofErr w:type="spellEnd"/>
+          </w:p>
+        </w:tc>
+      </w:tr>
+      <w:tr>
+        <w:tc>
+          <w:tcPr>
+            <w:tcW w:w="2836" w:type="dxa"/>
+            <w:vAlign w:val="center"/>
+          </w:tcPr>
+          <w:p>
+            <w:pPr>
+              <w:spacing w:line="360" w:lineRule="auto"/>
+              <w:rPr>
+                <w:rFonts w:ascii="Arial" w:hAnsi="Arial" w:cs="Arial"/>
+                <w:b/>
+                <w:bCs/>
+              </w:rPr>
+            </w:pPr>
+            <w:r>
+              <w:rPr>
+                <w:rFonts w:ascii="Arial" w:hAnsi="Arial" w:cs="Arial"/>
+                <w:b/>
+                <w:bCs/>
+              </w:rPr>
+              <w:t>Hospedagem</w:t>
+            </w:r>
+          </w:p>
+        </w:tc>
+        <w:tc>
+          <w:tcPr>
+            <w:tcW w:w="5805" w:type="dxa"/>
+            <w:vAlign w:val="center"/>
+          </w:tcPr>
+          <w:p>
+            <w:pPr>
+              <w:spacing w:line="360" w:lineRule="auto"/>
+              <w:rPr>
+                <w:rFonts w:ascii="Arial" w:hAnsi="Arial" w:cs="Arial"/>
+                <w:b/>
+                <w:bCs/>
+              </w:rPr>
+            </w:pPr>
+            <w:proofErr w:type="spellStart"/>
+            <w:r>
+              <w:rPr>
+                <w:rFonts w:ascii="Arial" w:hAnsi="Arial" w:cs="Arial"/>
+                <w:b/>
+                <w:bCs/>
+              </w:rPr>
+              <w:t>Vercel</w:t>
+            </w:r>
+            <w:proofErr w:type="spellEnd"/>
+          </w:p>
+        </w:tc>
+      </w:tr>
+      <w:tr>
+        <w:tc>
+          <w:tcPr>
+            <w:tcW w:w="2836" w:type="dxa"/>
+            <w:vAlign w:val="center"/>
+          </w:tcPr>
+          <w:p>
+            <w:pPr>
+              <w:spacing w:line="360" w:lineRule="auto"/>
+              <w:rPr>
+                <w:rFonts w:ascii="Arial" w:hAnsi="Arial" w:cs="Arial"/>
+                <w:b/>
+                <w:bCs/>
+              </w:rPr>
+            </w:pPr>
+            <w:r>
+              <w:rPr>
+                <w:rFonts w:ascii="Arial" w:hAnsi="Arial" w:cs="Arial"/>
+                <w:b/>
+                <w:bCs/>
+              </w:rPr>
+              <w:t>Plataforma</w:t>
+            </w:r>
+          </w:p>
+        </w:tc>
+        <w:tc>
+          <w:tcPr>
+            <w:tcW w:w="5805" w:type="dxa"/>
+            <w:vAlign w:val="center"/>
+          </w:tcPr>
+          <w:p>
+            <w:pPr>
+              <w:spacing w:line="360" w:lineRule="auto"/>
+              <w:rPr>
+                <w:rFonts w:ascii="Arial" w:hAnsi="Arial" w:cs="Arial"/>
+                <w:b/>
+                <w:bCs/>
+              </w:rPr>
+            </w:pPr>
+            <w:proofErr w:type="spellStart"/>
+            <w:r>
+              <w:rPr>
+                <w:rFonts w:ascii="Arial" w:hAnsi="Arial" w:cs="Arial"/>
+                <w:b/>
+                <w:bCs/>
+              </w:rPr>
+              <w:t>Vercel</w:t>
+            </w:r>
+            <w:proofErr w:type="spellEnd"/>
+          </w:p>
+        </w:tc>
+      </w:tr>
+      <w:tr>
+        <w:tc>
+          <w:tcPr>
+            <w:tcW w:w="2836" w:type="dxa"/>
+            <w:vAlign w:val="center"/>
+          </w:tcPr>
+          <w:p>
+            <w:pPr>
+              <w:spacing w:line="360" w:lineRule="auto"/>
+              <w:rPr>
+                <w:rFonts w:ascii="Arial" w:hAnsi="Arial" w:cs="Arial"/>
+                <w:b/>
+                <w:bCs/>
+              </w:rPr>
+            </w:pPr>
+            <w:r>
+              <w:rPr>
+                <w:rFonts w:ascii="Arial" w:hAnsi="Arial" w:cs="Arial"/>
+                <w:b/>
+                <w:bCs/>
+              </w:rPr>
+              <w:t>Modo de Codificação</w:t>
+            </w:r>
+          </w:p>
+        </w:tc>
+        <w:tc>
+          <w:tcPr>
+            <w:tcW w:w="5805" w:type="dxa"/>
+            <w:vAlign w:val="center"/>
+          </w:tcPr>
+          <w:p>
+            <w:pPr>
+              <w:spacing w:line="360" w:lineRule="auto"/>
+              <w:rPr>
+                <w:rFonts w:ascii="Arial" w:hAnsi="Arial" w:cs="Arial"/>
+              </w:rPr>
+            </w:pPr>
+            <w:r>
+              <w:rPr>
+                <w:rFonts w:ascii="Arial" w:hAnsi="Arial" w:cs="Arial"/>
+              </w:rPr>
+              <w:t>(</w:t>
+            </w:r>
+            <w:r>
+              <w:rPr>
+                <w:rFonts w:ascii="Arial" w:hAnsi="Arial" w:cs="Arial"/>
+              </w:rPr>
+              <w:t>x</w:t>
+            </w:r>
+            <w:r>
+              <w:rPr>
+                <w:rFonts w:ascii="Arial" w:hAnsi="Arial" w:cs="Arial"/>
+              </w:rPr>
+              <w:t>) Tradicional</w:t>
+            </w:r>
+          </w:p>
+          <w:p>
+            <w:pPr>
+              <w:spacing w:line="360" w:lineRule="auto"/>
+              <w:rPr>
+                <w:rFonts w:ascii="Arial" w:hAnsi="Arial" w:cs="Arial"/>
+              </w:rPr>
+            </w:pPr>
+            <w:proofErr w:type="gramStart"/>
+            <w:r>
+              <w:rPr>
+                <w:rFonts w:ascii="Arial" w:hAnsi="Arial" w:cs="Arial"/>
+              </w:rPr>
+              <w:t>( )</w:t>
+            </w:r>
+            <w:proofErr w:type="gramEnd"/>
+            <w:r>
+              <w:rPr>
+                <w:rFonts w:ascii="Arial" w:hAnsi="Arial" w:cs="Arial"/>
+              </w:rPr>
+              <w:t xml:space="preserve"> </w:t>
+            </w:r>
+            <w:proofErr w:type="spellStart"/>
+            <w:r>
+              <w:rPr>
+                <w:rFonts w:ascii="Arial" w:hAnsi="Arial" w:cs="Arial"/>
+                <w:i/>
+                <w:iCs/>
+              </w:rPr>
+              <w:t>Low-code</w:t>
+            </w:r>
+            <w:proofErr w:type="spellEnd"/>
+          </w:p>
+          <w:p>
+            <w:pPr>
+              <w:spacing w:line="360" w:lineRule="auto"/>
+              <w:rPr>
+                <w:rFonts w:ascii="Arial" w:hAnsi="Arial" w:cs="Arial"/>
+                <w:b/>
+                <w:bCs/>
+              </w:rPr>
+            </w:pPr>
+            <w:proofErr w:type="gramStart"/>
+            <w:r>
+              <w:rPr>
+                <w:rFonts w:ascii="Arial" w:hAnsi="Arial" w:cs="Arial"/>
+              </w:rPr>
+              <w:t>( )</w:t>
+            </w:r>
+            <w:proofErr w:type="gramEnd"/>
+            <w:r>
+              <w:rPr>
+                <w:rFonts w:ascii="Arial" w:hAnsi="Arial" w:cs="Arial"/>
+              </w:rPr>
+              <w:t xml:space="preserve"> </w:t>
+            </w:r>
+            <w:r>
+              <w:rPr>
+                <w:rFonts w:ascii="Arial" w:hAnsi="Arial" w:cs="Arial"/>
+                <w:i/>
+                <w:iCs/>
+              </w:rPr>
+              <w:t>No-</w:t>
+            </w:r>
+            <w:proofErr w:type="spellStart"/>
+            <w:r>
+              <w:rPr>
+                <w:rFonts w:ascii="Arial" w:hAnsi="Arial" w:cs="Arial"/>
+                <w:i/>
+                <w:iCs/>
+              </w:rPr>
+              <w:t>code</w:t>
+            </w:r>
+            <w:proofErr w:type="spellEnd"/>
+          </w:p>
+        </w:tc>
+      </w:tr>
+      <w:tr>
+        <w:tc>
+          <w:tcPr>
+            <w:tcW w:w="2836" w:type="dxa"/>
+            <w:vAlign w:val="center"/>
+          </w:tcPr>
+          <w:p>
+            <w:pPr>
+              <w:spacing w:line="360" w:lineRule="auto"/>
+              <w:rPr>
+                <w:rFonts w:ascii="Arial" w:hAnsi="Arial" w:cs="Arial"/>
+                <w:b/>
+                <w:bCs/>
+              </w:rPr>
+            </w:pPr>
+            <w:r>
+              <w:rPr>
+                <w:rFonts w:ascii="Arial" w:hAnsi="Arial" w:cs="Arial"/>
+                <w:b/>
+                <w:bCs/>
+                <w:i/>
+                <w:iCs/>
+              </w:rPr>
+              <w:t xml:space="preserve">Link </w:t>
+            </w:r>
+            <w:r>
+              <w:rPr>
+                <w:rFonts w:ascii="Arial" w:hAnsi="Arial" w:cs="Arial"/>
+                <w:b/>
+                <w:bCs/>
+              </w:rPr>
+              <w:t xml:space="preserve">do repositório no </w:t>
+            </w:r>
+            <w:hyperlink r:id="rId13" w:history="1">
+              <w:r>
+                <w:rPr>
+                  <w:rStyle w:val="Hyperlink"/>
+                  <w:rFonts w:ascii="Arial" w:hAnsi="Arial" w:cs="Arial"/>
+                  <w:b/>
+                  <w:bCs/>
+                </w:rPr>
+                <w:t>GitHub</w:t>
+              </w:r>
+            </w:hyperlink>
+            <w:r>
+              <w:rPr>
+                <w:rFonts w:ascii="Arial" w:hAnsi="Arial" w:cs="Arial"/>
+                <w:b/>
+                <w:bCs/>
+              </w:rPr>
+              <w:t xml:space="preserve"> com os códigos abertos</w:t>
+            </w:r>
+          </w:p>
+        </w:tc>
+        <w:tc>
+          <w:tcPr>
+            <w:tcW w:w="5805" w:type="dxa"/>
+            <w:vAlign w:val="center"/>
+          </w:tcPr>
+          <w:p>
+            <w:pPr>
+              <w:spacing w:line="360" w:lineRule="auto"/>
+              <w:rPr>
+                <w:rFonts w:ascii="Arial" w:hAnsi="Arial" w:cs="Arial"/>
+              </w:rPr>
+            </w:pPr>
+            <w:hyperlink r:id="rId14" w:history="1">
+              <w:r>
+                <w:rPr>
+                  <w:rStyle w:val="Hyperlink"/>
+                  <w:rFonts w:ascii="Arial" w:hAnsi="Arial" w:cs="Arial"/>
+                </w:rPr>
+                <w:t>https://github.com/M</w:t>
+              </w:r>
+              <w:r>
+                <w:rPr>
+                  <w:rStyle w:val="Hyperlink"/>
+                  <w:rFonts w:ascii="Arial" w:hAnsi="Arial" w:cs="Arial"/>
+                </w:rPr>
+                <w:t>a</w:t>
+              </w:r>
+              <w:r>
+                <w:rPr>
+                  <w:rStyle w:val="Hyperlink"/>
+                  <w:rFonts w:ascii="Arial" w:hAnsi="Arial" w:cs="Arial"/>
+                </w:rPr>
+                <w:t>rcelol090/todo-list</w:t>
+              </w:r>
+            </w:hyperlink>
+          </w:p>
+        </w:tc>
+      </w:tr>
+      <w:tr>
+        <w:tc>
+          <w:tcPr>
+            <w:tcW w:w="2836" w:type="dxa"/>
+            <w:vAlign w:val="center"/>
+          </w:tcPr>
+          <w:p>
+            <w:pPr>
+              <w:spacing w:line="360" w:lineRule="auto"/>
+              <w:rPr>
+                <w:rFonts w:ascii="Arial" w:hAnsi="Arial" w:cs="Arial"/>
+                <w:b/>
+                <w:bCs/>
+              </w:rPr>
+            </w:pPr>
+            <w:r>
+              <w:rPr>
+                <w:rFonts w:ascii="Arial" w:hAnsi="Arial" w:cs="Arial"/>
+                <w:b/>
+                <w:bCs/>
+                <w:i/>
+                <w:iCs/>
+              </w:rPr>
+              <w:t>Link</w:t>
+            </w:r>
+            <w:r>
+              <w:rPr>
+                <w:rFonts w:ascii="Arial" w:hAnsi="Arial" w:cs="Arial"/>
+                <w:b/>
+                <w:bCs/>
+              </w:rPr>
+              <w:t xml:space="preserve"> da solução em</w:t>
+            </w:r>
+            <w:r>
+              <w:rPr>
+                <w:rFonts w:ascii="Arial" w:hAnsi="Arial" w:cs="Arial"/>
+                <w:b/>
+                <w:bCs/>
+              </w:rPr>
+              <w:br/>
+              <w:t>funcionamento</w:t>
+            </w:r>
+          </w:p>
+        </w:tc>
+        <w:tc>
+          <w:tcPr>
+            <w:tcW w:w="5805" w:type="dxa"/>
+            <w:vAlign w:val="center"/>
+          </w:tcPr>
+          <w:p>
+            <w:pPr>
+              <w:spacing w:line="360" w:lineRule="auto"/>
+              <w:rPr>
+                <w:rFonts w:ascii="Arial" w:hAnsi="Arial" w:cs="Arial"/>
+              </w:rPr>
+            </w:pPr>
+          </w:p>
+        </w:tc>
+      </w:tr>
+      <w:tr>
+        <w:tc>
+          <w:tcPr>
+            <w:tcW w:w="2836" w:type="dxa"/>
+            <w:vAlign w:val="center"/>
+          </w:tcPr>
+          <w:p>
+            <w:pPr>
+              <w:spacing w:line="360" w:lineRule="auto"/>
+              <w:rPr>
+                <w:rFonts w:ascii="Arial" w:hAnsi="Arial" w:cs="Arial"/>
+                <w:b/>
+                <w:bCs/>
+                <w:i/>
+                <w:iCs/>
+              </w:rPr>
+            </w:pPr>
+            <w:r>
+              <w:rPr>
+                <w:rFonts w:ascii="Arial" w:hAnsi="Arial" w:cs="Arial"/>
+                <w:b/>
+                <w:bCs/>
+                <w:i/>
+                <w:iCs/>
+              </w:rPr>
+              <w:t xml:space="preserve">Link </w:t>
+            </w:r>
+            <w:r>
+              <w:rPr>
+                <w:rFonts w:ascii="Arial" w:hAnsi="Arial" w:cs="Arial"/>
+                <w:b/>
+                <w:bCs/>
+              </w:rPr>
+              <w:t>do vídeo</w:t>
+            </w:r>
+            <w:r>
+              <w:rPr>
+                <w:rFonts w:ascii="Arial" w:hAnsi="Arial" w:cs="Arial"/>
+                <w:b/>
+                <w:bCs/>
+              </w:rPr>
+              <w:t xml:space="preserve"> narrado (no mínimo 5 min) </w:t>
+            </w:r>
+          </w:p>
+        </w:tc>
+        <w:tc>
+          <w:tcPr>
+            <w:tcW w:w="5805" w:type="dxa"/>
+            <w:vAlign w:val="center"/>
+          </w:tcPr>
+          <w:p>
+            <w:pPr>
+              <w:spacing w:line="360" w:lineRule="auto"/>
+              <w:rPr>
+                <w:rFonts w:ascii="Arial" w:hAnsi="Arial" w:cs="Arial"/>
+              </w:rPr>
+            </w:pPr>
+            <w:r>
+              <w:rPr>
+                <w:rFonts w:ascii="Arial" w:hAnsi="Arial" w:cs="Arial"/>
+              </w:rPr>
+              <w:t>https://drive.google.com/file/d/1xpslg7Fe21roECAoVb2FTEe7T4XGCm5o/view?usp=sharing</w:t>
+            </w:r>
+          </w:p>
+        </w:tc>
+      </w:tr>
+    </w:tbl>
+    <w:p>
+      <w:pPr>
+        <w:spacing w:after="0" w:line="360" w:lineRule="auto"/>
+        <w:rPr>
+          <w:rFonts w:ascii="Arial" w:hAnsi="Arial" w:cs="Arial"/>
+          <w:b/>
+          <w:bCs/>
+        </w:rPr>
+      </w:pPr>
+    </w:p>
+    <w:p>
+      <w:pPr>
+        <w:rPr>
+          <w:rFonts w:ascii="Arial" w:hAnsi="Arial" w:cs="Arial"/>
+        </w:rPr>
+      </w:pPr>
+    </w:p>
+    <w:p>
+      <w:pPr>
+        <w:rPr>
+          <w:rFonts w:ascii="Arial" w:hAnsi="Arial" w:cs="Arial"/>
+        </w:rPr>
+      </w:pPr>
+    </w:p>
+    <w:tbl>
+      <w:tblPr>
+        <w:tblStyle w:val="Tabelacomgrade"/>
+        <w:tblW w:w="9587" w:type="dxa"/>
+        <w:tblLook w:val="04A0" w:firstRow="1" w:lastRow="0" w:firstColumn="1" w:lastColumn="0" w:noHBand="0" w:noVBand="1"/>
+      </w:tblPr>
+      <w:tblGrid>
+        <w:gridCol w:w="5165"/>
+        <w:gridCol w:w="4422"/>
+      </w:tblGrid>
+      <w:tr>
+        <w:trPr>
+          <w:trHeight w:val="654"/>
+        </w:trPr>
+        <w:tc>
+          <w:tcPr>
+            <w:tcW w:w="5165" w:type="dxa"/>
+            <w:tcBorders>
+              <w:top w:val="single" w:sz="4" w:space="0" w:color="auto"/>
+              <w:left w:val="single" w:sz="4" w:space="0" w:color="auto"/>
+              <w:bottom w:val="single" w:sz="4" w:space="0" w:color="auto"/>
+              <w:right w:val="single" w:sz="4" w:space="0" w:color="auto"/>
+            </w:tcBorders>
+            <w:hideMark/>
+          </w:tcPr>
+          <w:p>
+            <w:pPr>
+              <w:spacing w:after="160" w:line="259" w:lineRule="auto"/>
+              <w:rPr>
+                <w:rFonts w:ascii="Arial" w:hAnsi="Arial" w:cs="Arial"/>
+                <w:b/>
+                <w:bCs/>
+              </w:rPr>
+            </w:pPr>
+            <w:r>
+              <w:rPr>
+                <w:rFonts w:ascii="Arial" w:hAnsi="Arial" w:cs="Arial"/>
+                <w:b/>
+                <w:bCs/>
+              </w:rPr>
+              <w:t>Nome:</w:t>
+            </w:r>
+            <w:r>
+              <w:rPr>
+                <w:rFonts w:ascii="Arial" w:hAnsi="Arial" w:cs="Arial"/>
+                <w:b/>
+                <w:bCs/>
+              </w:rPr>
+              <w:t xml:space="preserve"> Flávio</w:t>
+            </w:r>
+          </w:p>
+        </w:tc>
+        <w:tc>
+          <w:tcPr>
+            <w:tcW w:w="4422" w:type="dxa"/>
+            <w:tcBorders>
+              <w:top w:val="single" w:sz="4" w:space="0" w:color="auto"/>
+              <w:left w:val="single" w:sz="4" w:space="0" w:color="auto"/>
+              <w:bottom w:val="single" w:sz="4" w:space="0" w:color="auto"/>
+              <w:right w:val="single" w:sz="4" w:space="0" w:color="auto"/>
+            </w:tcBorders>
+            <w:hideMark/>
+          </w:tcPr>
+          <w:p>
+            <w:pPr>
+              <w:spacing w:after="160" w:line="259" w:lineRule="auto"/>
+              <w:rPr>
+                <w:rFonts w:ascii="Arial" w:hAnsi="Arial" w:cs="Arial"/>
+                <w:b/>
+                <w:bCs/>
+              </w:rPr>
+            </w:pPr>
+            <w:r>
+              <w:rPr>
+                <w:rFonts w:ascii="Arial" w:hAnsi="Arial" w:cs="Arial"/>
+                <w:b/>
+                <w:bCs/>
+              </w:rPr>
+              <w:t>Data do teste:</w:t>
+            </w:r>
+            <w:r>
+              <w:rPr>
+                <w:rFonts w:ascii="Arial" w:hAnsi="Arial" w:cs="Arial"/>
+                <w:b/>
+                <w:bCs/>
+              </w:rPr>
+              <w:t xml:space="preserve"> 05/09</w:t>
+            </w:r>
+          </w:p>
+        </w:tc>
+      </w:tr>
+      <w:tr>
+        <w:trPr>
+          <w:trHeight w:val="758"/>
+        </w:trPr>
+        <w:tc>
+          <w:tcPr>
+            <w:tcW w:w="9587" w:type="dxa"/>
+            <w:gridSpan w:val="2"/>
+            <w:tcBorders>
+              <w:top w:val="single" w:sz="4" w:space="0" w:color="auto"/>
+              <w:left w:val="single" w:sz="4" w:space="0" w:color="auto"/>
+              <w:bottom w:val="single" w:sz="4" w:space="0" w:color="auto"/>
+              <w:right w:val="single" w:sz="4" w:space="0" w:color="auto"/>
+            </w:tcBorders>
+            <w:hideMark/>
+          </w:tcPr>
+          <w:p>
+            <w:pPr>
+              <w:spacing w:after="160" w:line="259" w:lineRule="auto"/>
+              <w:rPr>
+                <w:rFonts w:ascii="Arial" w:hAnsi="Arial" w:cs="Arial"/>
+                <w:b/>
+                <w:bCs/>
+              </w:rPr>
+            </w:pPr>
+            <w:r>
+              <w:rPr>
+                <w:rFonts w:ascii="Arial" w:hAnsi="Arial" w:cs="Arial"/>
+                <w:b/>
+                <w:bCs/>
+              </w:rPr>
+              <w:t>O que testou e funcionou:</w:t>
+            </w:r>
+          </w:p>
+          <w:p>
+            <w:pPr>
+              <w:spacing w:after="160" w:line="259" w:lineRule="auto"/>
+              <w:rPr>
+                <w:rFonts w:ascii="Arial" w:hAnsi="Arial" w:cs="Arial"/>
+                <w:b/>
+                <w:bCs/>
+              </w:rPr>
+            </w:pPr>
+            <w:r>
+              <w:rPr>
+                <w:rFonts w:ascii="Arial" w:hAnsi="Arial" w:cs="Arial"/>
+                <w:b/>
+                <w:bCs/>
+              </w:rPr>
+              <w:t>Login</w:t>
+            </w:r>
+          </w:p>
+        </w:tc>
+      </w:tr>
+      <w:tr>
+        <w:trPr>
+          <w:trHeight w:val="758"/>
+        </w:trPr>
+        <w:tc>
+          <w:tcPr>
+            <w:tcW w:w="9587" w:type="dxa"/>
+            <w:gridSpan w:val="2"/>
+            <w:tcBorders>
+              <w:top w:val="single" w:sz="4" w:space="0" w:color="auto"/>
+              <w:left w:val="single" w:sz="4" w:space="0" w:color="auto"/>
+              <w:bottom w:val="single" w:sz="4" w:space="0" w:color="auto"/>
+              <w:right w:val="single" w:sz="4" w:space="0" w:color="auto"/>
+            </w:tcBorders>
+            <w:hideMark/>
+          </w:tcPr>
+          <w:p>
+            <w:pPr>
+              <w:spacing w:after="160" w:line="259" w:lineRule="auto"/>
+              <w:rPr>
+                <w:rFonts w:ascii="Arial" w:hAnsi="Arial" w:cs="Arial"/>
+                <w:b/>
+                <w:bCs/>
+              </w:rPr>
+            </w:pPr>
+            <w:r>
+              <w:rPr>
+                <w:rFonts w:ascii="Arial" w:hAnsi="Arial" w:cs="Arial"/>
+                <w:b/>
+                <w:bCs/>
+              </w:rPr>
+              <w:t>O que testou e não funcionou – O que deve ser corrigido:</w:t>
+            </w:r>
+          </w:p>
+          <w:p>
+            <w:pPr>
+              <w:spacing w:after="160" w:line="259" w:lineRule="auto"/>
+              <w:rPr>
+                <w:rFonts w:ascii="Arial" w:hAnsi="Arial" w:cs="Arial"/>
+                <w:b/>
+                <w:bCs/>
+              </w:rPr>
+            </w:pPr>
+            <w:r>
+              <w:rPr>
+                <w:rFonts w:ascii="Arial" w:hAnsi="Arial" w:cs="Arial"/>
+                <w:b/>
+                <w:bCs/>
+              </w:rPr>
+              <w:t xml:space="preserve">Cadastro – não conseguia cadastrar </w:t>
+            </w:r>
+          </w:p>
+        </w:tc>
+      </w:tr>
+      <w:tr>
+        <w:trPr>
+          <w:trHeight w:val="758"/>
+        </w:trPr>
+        <w:tc>
+          <w:tcPr>
+            <w:tcW w:w="9587" w:type="dxa"/>
+            <w:gridSpan w:val="2"/>
+            <w:tcBorders>
+              <w:top w:val="single" w:sz="4" w:space="0" w:color="auto"/>
+              <w:left w:val="single" w:sz="4" w:space="0" w:color="auto"/>
+              <w:bottom w:val="single" w:sz="4" w:space="0" w:color="auto"/>
+              <w:right w:val="single" w:sz="4" w:space="0" w:color="auto"/>
+            </w:tcBorders>
+            <w:hideMark/>
+          </w:tcPr>
+          <w:p>
+            <w:pPr>
+              <w:spacing w:after="160" w:line="259" w:lineRule="auto"/>
+              <w:rPr>
+                <w:rFonts w:ascii="Arial" w:hAnsi="Arial" w:cs="Arial"/>
+                <w:b/>
+                <w:bCs/>
+              </w:rPr>
+            </w:pPr>
+            <w:r>
+              <w:rPr>
+                <w:rFonts w:ascii="Arial" w:hAnsi="Arial" w:cs="Arial"/>
+                <w:b/>
+                <w:bCs/>
+              </w:rPr>
+              <w:t>Funcionalidade não testada (faltou ou não foi implementada):</w:t>
+            </w:r>
+          </w:p>
+          <w:p>
+            <w:pPr>
+              <w:spacing w:after="160" w:line="259" w:lineRule="auto"/>
+              <w:rPr>
+                <w:rFonts w:ascii="Arial" w:hAnsi="Arial" w:cs="Arial"/>
+                <w:b/>
+                <w:bCs/>
+              </w:rPr>
+            </w:pPr>
+            <w:r>
+              <w:rPr>
+                <w:rFonts w:ascii="Arial" w:hAnsi="Arial" w:cs="Arial"/>
+                <w:b/>
+                <w:bCs/>
+              </w:rPr>
+              <w:t>Faltou autenticar</w:t>
+            </w:r>
+          </w:p>
+        </w:tc>
+      </w:tr>
+    </w:tbl>
+    <w:p>
+      <w:pPr>
+        <w:rPr>
+          <w:rFonts w:ascii="Arial" w:hAnsi="Arial" w:cs="Arial"/>
+        </w:rPr>
+      </w:pPr>
+    </w:p>
+    <w:tbl>
+      <w:tblPr>
+        <w:tblStyle w:val="Tabelacomgrade"/>
+        <w:tblW w:w="9587" w:type="dxa"/>
+        <w:tblLook w:val="04A0" w:firstRow="1" w:lastRow="0" w:firstColumn="1" w:lastColumn="0" w:noHBand="0" w:noVBand="1"/>
+      </w:tblPr>
+      <w:tblGrid>
+        <w:gridCol w:w="5165"/>
+        <w:gridCol w:w="4422"/>
+      </w:tblGrid>
+      <w:tr>
+        <w:trPr>
+          <w:trHeight w:val="654"/>
+        </w:trPr>
+        <w:tc>
+          <w:tcPr>
+            <w:tcW w:w="5165" w:type="dxa"/>
+            <w:tcBorders>
+              <w:top w:val="single" w:sz="4" w:space="0" w:color="auto"/>
+              <w:left w:val="single" w:sz="4" w:space="0" w:color="auto"/>
+              <w:bottom w:val="single" w:sz="4" w:space="0" w:color="auto"/>
+              <w:right w:val="single" w:sz="4" w:space="0" w:color="auto"/>
+            </w:tcBorders>
+            <w:hideMark/>
+          </w:tcPr>
+          <w:p>
+            <w:pPr>
+              <w:spacing w:after="160" w:line="259" w:lineRule="auto"/>
+              <w:rPr>
+                <w:rFonts w:ascii="Arial" w:hAnsi="Arial" w:cs="Arial"/>
+                <w:b/>
+                <w:bCs/>
+              </w:rPr>
+            </w:pPr>
+            <w:r>
+              <w:rPr>
+                <w:rFonts w:ascii="Arial" w:hAnsi="Arial" w:cs="Arial"/>
+                <w:b/>
+                <w:bCs/>
+              </w:rPr>
+              <w:t>Nome:</w:t>
+            </w:r>
+            <w:r>
+              <w:rPr>
+                <w:rFonts w:ascii="Arial" w:hAnsi="Arial" w:cs="Arial"/>
+                <w:b/>
+                <w:bCs/>
+              </w:rPr>
+              <w:t xml:space="preserve"> Gabriel</w:t>
+            </w:r>
+          </w:p>
+        </w:tc>
+        <w:tc>
+          <w:tcPr>
+            <w:tcW w:w="4422" w:type="dxa"/>
+            <w:tcBorders>
+              <w:top w:val="single" w:sz="4" w:space="0" w:color="auto"/>
+              <w:left w:val="single" w:sz="4" w:space="0" w:color="auto"/>
+              <w:bottom w:val="single" w:sz="4" w:space="0" w:color="auto"/>
+              <w:right w:val="single" w:sz="4" w:space="0" w:color="auto"/>
+            </w:tcBorders>
+            <w:hideMark/>
+          </w:tcPr>
+          <w:p>
+            <w:pPr>
+              <w:spacing w:after="160" w:line="259" w:lineRule="auto"/>
+              <w:rPr>
+                <w:rFonts w:ascii="Arial" w:hAnsi="Arial" w:cs="Arial"/>
+                <w:b/>
+                <w:bCs/>
+              </w:rPr>
+            </w:pPr>
+            <w:r>
+              <w:rPr>
+                <w:rFonts w:ascii="Arial" w:hAnsi="Arial" w:cs="Arial"/>
+                <w:b/>
+                <w:bCs/>
+              </w:rPr>
+              <w:t>Data do teste:</w:t>
+            </w:r>
+            <w:r>
+              <w:rPr>
+                <w:rFonts w:ascii="Arial" w:hAnsi="Arial" w:cs="Arial"/>
+                <w:b/>
+                <w:bCs/>
+              </w:rPr>
+              <w:t>15/09</w:t>
+            </w:r>
+          </w:p>
+        </w:tc>
+      </w:tr>
+      <w:tr>
+        <w:trPr>
+          <w:trHeight w:val="758"/>
+        </w:trPr>
+        <w:tc>
+          <w:tcPr>
+            <w:tcW w:w="9587" w:type="dxa"/>
+            <w:gridSpan w:val="2"/>
+            <w:tcBorders>
+              <w:top w:val="single" w:sz="4" w:space="0" w:color="auto"/>
+              <w:left w:val="single" w:sz="4" w:space="0" w:color="auto"/>
+              <w:bottom w:val="single" w:sz="4" w:space="0" w:color="auto"/>
+              <w:right w:val="single" w:sz="4" w:space="0" w:color="auto"/>
+            </w:tcBorders>
+            <w:hideMark/>
+          </w:tcPr>
+          <w:p>
+            <w:pPr>
+              <w:spacing w:after="160" w:line="259" w:lineRule="auto"/>
+              <w:rPr>
+                <w:rFonts w:ascii="Arial" w:hAnsi="Arial" w:cs="Arial"/>
+                <w:b/>
+                <w:bCs/>
+              </w:rPr>
+            </w:pPr>
+            <w:r>
+              <w:rPr>
+                <w:rFonts w:ascii="Arial" w:hAnsi="Arial" w:cs="Arial"/>
+                <w:b/>
+                <w:bCs/>
+              </w:rPr>
+              <w:t>O que testou e funcionou:</w:t>
+            </w:r>
+          </w:p>
+          <w:p>
+            <w:pPr>
+              <w:spacing w:after="160" w:line="259" w:lineRule="auto"/>
+              <w:rPr>
+                <w:rFonts w:ascii="Arial" w:hAnsi="Arial" w:cs="Arial"/>
+                <w:b/>
+                <w:bCs/>
+              </w:rPr>
+            </w:pPr>
+            <w:r>
+              <w:rPr>
+                <w:rFonts w:ascii="Arial" w:hAnsi="Arial" w:cs="Arial"/>
+                <w:b/>
+                <w:bCs/>
+              </w:rPr>
+              <w:t>Criação da lista</w:t>
+            </w:r>
+          </w:p>
+        </w:tc>
+      </w:tr>
+      <w:tr>
+        <w:trPr>
+          <w:trHeight w:val="758"/>
+        </w:trPr>
+        <w:tc>
+          <w:tcPr>
+            <w:tcW w:w="9587" w:type="dxa"/>
+            <w:gridSpan w:val="2"/>
+            <w:tcBorders>
+              <w:top w:val="single" w:sz="4" w:space="0" w:color="auto"/>
+              <w:left w:val="single" w:sz="4" w:space="0" w:color="auto"/>
+              <w:bottom w:val="single" w:sz="4" w:space="0" w:color="auto"/>
+              <w:right w:val="single" w:sz="4" w:space="0" w:color="auto"/>
+            </w:tcBorders>
+            <w:hideMark/>
+          </w:tcPr>
+          <w:p>
+            <w:pPr>
+              <w:spacing w:after="160" w:line="259" w:lineRule="auto"/>
+              <w:rPr>
+                <w:rFonts w:ascii="Arial" w:hAnsi="Arial" w:cs="Arial"/>
+                <w:b/>
+                <w:bCs/>
+              </w:rPr>
+            </w:pPr>
+            <w:r>
+              <w:rPr>
+                <w:rFonts w:ascii="Arial" w:hAnsi="Arial" w:cs="Arial"/>
+                <w:b/>
+                <w:bCs/>
+              </w:rPr>
+              <w:t>O que testou e não funcionou – O que deve ser corrigido:</w:t>
+            </w:r>
+          </w:p>
+          <w:p>
+            <w:pPr>
+              <w:spacing w:after="160" w:line="259" w:lineRule="auto"/>
+              <w:rPr>
+                <w:rFonts w:ascii="Arial" w:hAnsi="Arial" w:cs="Arial"/>
+                <w:b/>
+                <w:bCs/>
+              </w:rPr>
+            </w:pPr>
+            <w:r>
+              <w:rPr>
+                <w:rFonts w:ascii="Arial" w:hAnsi="Arial" w:cs="Arial"/>
+                <w:b/>
+                <w:bCs/>
+              </w:rPr>
+              <w:t xml:space="preserve">Edição – Ao clicar no </w:t>
+            </w:r>
+            <w:proofErr w:type="spellStart"/>
+            <w:r>
+              <w:rPr>
+                <w:rFonts w:ascii="Arial" w:hAnsi="Arial" w:cs="Arial"/>
+                <w:b/>
+                <w:bCs/>
+              </w:rPr>
+              <w:t>pencil</w:t>
+            </w:r>
+            <w:proofErr w:type="spellEnd"/>
+            <w:r>
+              <w:rPr>
+                <w:rFonts w:ascii="Arial" w:hAnsi="Arial" w:cs="Arial"/>
+                <w:b/>
+                <w:bCs/>
+              </w:rPr>
+              <w:t xml:space="preserve"> não funcionava</w:t>
+            </w:r>
+          </w:p>
+        </w:tc>
+      </w:tr>
+      <w:tr>
+        <w:trPr>
+          <w:trHeight w:val="758"/>
+        </w:trPr>
+        <w:tc>
+          <w:tcPr>
+            <w:tcW w:w="9587" w:type="dxa"/>
+            <w:gridSpan w:val="2"/>
+            <w:tcBorders>
+              <w:top w:val="single" w:sz="4" w:space="0" w:color="auto"/>
+              <w:left w:val="single" w:sz="4" w:space="0" w:color="auto"/>
+              <w:bottom w:val="single" w:sz="4" w:space="0" w:color="auto"/>
+              <w:right w:val="single" w:sz="4" w:space="0" w:color="auto"/>
+            </w:tcBorders>
+            <w:hideMark/>
+          </w:tcPr>
+          <w:p>
+            <w:pPr>
+              <w:spacing w:after="160" w:line="259" w:lineRule="auto"/>
+              <w:rPr>
+                <w:rFonts w:ascii="Arial" w:hAnsi="Arial" w:cs="Arial"/>
+                <w:b/>
+                <w:bCs/>
+              </w:rPr>
+            </w:pPr>
+            <w:r>
+              <w:rPr>
+                <w:rFonts w:ascii="Arial" w:hAnsi="Arial" w:cs="Arial"/>
+                <w:b/>
+                <w:bCs/>
+              </w:rPr>
+              <w:t>Funcionalidade não testada (faltou ou não foi implementada):</w:t>
+            </w:r>
+          </w:p>
+          <w:p>
+            <w:pPr>
+              <w:spacing w:after="160" w:line="259" w:lineRule="auto"/>
+              <w:rPr>
+                <w:rFonts w:ascii="Arial" w:hAnsi="Arial" w:cs="Arial"/>
+                <w:b/>
+                <w:bCs/>
+              </w:rPr>
+            </w:pPr>
+            <w:r>
+              <w:rPr>
+                <w:rFonts w:ascii="Arial" w:hAnsi="Arial" w:cs="Arial"/>
+                <w:b/>
+                <w:bCs/>
+              </w:rPr>
+              <w:t>Faltou o deletar a lista</w:t>
+            </w:r>
+          </w:p>
+        </w:tc>
+      </w:tr>
+    </w:tbl>
+    <w:p>
+      <w:pPr>
+        <w:rPr>
+          <w:rFonts w:ascii="Arial" w:hAnsi="Arial" w:cs="Arial"/>
+          <w:b/>
+          <w:bCs/>
+        </w:rPr>
+      </w:pPr>
+    </w:p>
+    <w:tbl>
+      <w:tblPr>
+        <w:tblStyle w:val="Tabelacomgrade"/>
+        <w:tblW w:w="9587" w:type="dxa"/>
+        <w:tblLook w:val="04A0" w:firstRow="1" w:lastRow="0" w:firstColumn="1" w:lastColumn="0" w:noHBand="0" w:noVBand="1"/>
+      </w:tblPr>
+      <w:tblGrid>
+        <w:gridCol w:w="5165"/>
+        <w:gridCol w:w="4422"/>
+      </w:tblGrid>
+      <w:tr>
+        <w:trPr>
+          <w:trHeight w:val="654"/>
+        </w:trPr>
+        <w:tc>
+          <w:tcPr>
+            <w:tcW w:w="5165" w:type="dxa"/>
+            <w:tcBorders>
+              <w:top w:val="single" w:sz="4" w:space="0" w:color="auto"/>
+              <w:left w:val="single" w:sz="4" w:space="0" w:color="auto"/>
+              <w:bottom w:val="single" w:sz="4" w:space="0" w:color="auto"/>
+              <w:right w:val="single" w:sz="4" w:space="0" w:color="auto"/>
+            </w:tcBorders>
+            <w:hideMark/>
+          </w:tcPr>
+          <w:p>
+            <w:pPr>
+              <w:spacing w:after="160" w:line="259" w:lineRule="auto"/>
+              <w:rPr>
+                <w:rFonts w:ascii="Arial" w:hAnsi="Arial" w:cs="Arial"/>
+                <w:b/>
+                <w:bCs/>
+              </w:rPr>
+            </w:pPr>
+            <w:proofErr w:type="spellStart"/>
+            <w:r>
+              <w:rPr>
+                <w:rFonts w:ascii="Arial" w:hAnsi="Arial" w:cs="Arial"/>
+                <w:b/>
+                <w:bCs/>
+              </w:rPr>
+              <w:t>Nome:</w:t>
+            </w:r>
+            <w:r>
+              <w:rPr>
+                <w:rFonts w:ascii="Arial" w:hAnsi="Arial" w:cs="Arial"/>
+                <w:b/>
+                <w:bCs/>
+              </w:rPr>
+              <w:t>Lucas</w:t>
+            </w:r>
+            <w:proofErr w:type="spellEnd"/>
+          </w:p>
+        </w:tc>
+        <w:tc>
+          <w:tcPr>
+            <w:tcW w:w="4422" w:type="dxa"/>
+            <w:tcBorders>
+              <w:top w:val="single" w:sz="4" w:space="0" w:color="auto"/>
+              <w:left w:val="single" w:sz="4" w:space="0" w:color="auto"/>
+              <w:bottom w:val="single" w:sz="4" w:space="0" w:color="auto"/>
+              <w:right w:val="single" w:sz="4" w:space="0" w:color="auto"/>
+            </w:tcBorders>
+            <w:hideMark/>
+          </w:tcPr>
+          <w:p>
+            <w:pPr>
+              <w:spacing w:after="160" w:line="259" w:lineRule="auto"/>
+              <w:rPr>
+                <w:rFonts w:ascii="Arial" w:hAnsi="Arial" w:cs="Arial"/>
+                <w:b/>
+                <w:bCs/>
+              </w:rPr>
+            </w:pPr>
+            <w:r>
+              <w:rPr>
+                <w:rFonts w:ascii="Arial" w:hAnsi="Arial" w:cs="Arial"/>
+                <w:b/>
+                <w:bCs/>
+              </w:rPr>
+              <w:t>Data do teste:</w:t>
+            </w:r>
+            <w:r>
+              <w:rPr>
+                <w:rFonts w:ascii="Arial" w:hAnsi="Arial" w:cs="Arial"/>
+                <w:b/>
+                <w:bCs/>
+              </w:rPr>
+              <w:t>20/09</w:t>
+            </w:r>
+          </w:p>
+        </w:tc>
+      </w:tr>
+      <w:tr>
+        <w:trPr>
+          <w:trHeight w:val="758"/>
+        </w:trPr>
+        <w:tc>
+          <w:tcPr>
+            <w:tcW w:w="9587" w:type="dxa"/>
+            <w:gridSpan w:val="2"/>
+            <w:tcBorders>
+              <w:top w:val="single" w:sz="4" w:space="0" w:color="auto"/>
+              <w:left w:val="single" w:sz="4" w:space="0" w:color="auto"/>
+              <w:bottom w:val="single" w:sz="4" w:space="0" w:color="auto"/>
+              <w:right w:val="single" w:sz="4" w:space="0" w:color="auto"/>
+            </w:tcBorders>
+            <w:hideMark/>
+          </w:tcPr>
+          <w:p>
+            <w:pPr>
+              <w:spacing w:after="160" w:line="259" w:lineRule="auto"/>
+              <w:rPr>
+                <w:rFonts w:ascii="Arial" w:hAnsi="Arial" w:cs="Arial"/>
+                <w:b/>
+                <w:bCs/>
+              </w:rPr>
+            </w:pPr>
+            <w:r>
+              <w:rPr>
+                <w:rFonts w:ascii="Arial" w:hAnsi="Arial" w:cs="Arial"/>
+                <w:b/>
+                <w:bCs/>
+              </w:rPr>
+              <w:t>O que testou e funcionou:</w:t>
+            </w:r>
+          </w:p>
+          <w:p>
+            <w:pPr>
+              <w:spacing w:after="160" w:line="259" w:lineRule="auto"/>
+              <w:rPr>
+                <w:rFonts w:ascii="Arial" w:hAnsi="Arial" w:cs="Arial"/>
+                <w:b/>
+                <w:bCs/>
+              </w:rPr>
+            </w:pPr>
+            <w:r>
+              <w:rPr>
+                <w:rFonts w:ascii="Arial" w:hAnsi="Arial" w:cs="Arial"/>
+                <w:b/>
+                <w:bCs/>
+              </w:rPr>
+              <w:t>Edição</w:t>
+            </w:r>
+          </w:p>
+        </w:tc>
+      </w:tr>
+      <w:tr>
+        <w:trPr>
+          <w:trHeight w:val="758"/>
+        </w:trPr>
+        <w:tc>
+          <w:tcPr>
+            <w:tcW w:w="9587" w:type="dxa"/>
+            <w:gridSpan w:val="2"/>
+            <w:tcBorders>
+              <w:top w:val="single" w:sz="4" w:space="0" w:color="auto"/>
+              <w:left w:val="single" w:sz="4" w:space="0" w:color="auto"/>
+              <w:bottom w:val="single" w:sz="4" w:space="0" w:color="auto"/>
+              <w:right w:val="single" w:sz="4" w:space="0" w:color="auto"/>
+            </w:tcBorders>
+            <w:hideMark/>
+          </w:tcPr>
+          <w:p>
+            <w:pPr>
+              <w:spacing w:after="160" w:line="259" w:lineRule="auto"/>
+              <w:rPr>
+                <w:rFonts w:ascii="Arial" w:hAnsi="Arial" w:cs="Arial"/>
+                <w:b/>
+                <w:bCs/>
+              </w:rPr>
+            </w:pPr>
+            <w:r>
+              <w:rPr>
+                <w:rFonts w:ascii="Arial" w:hAnsi="Arial" w:cs="Arial"/>
+                <w:b/>
+                <w:bCs/>
+              </w:rPr>
+              <w:t>O que testou e não funcionou – O que deve ser corrigido:</w:t>
+            </w:r>
+          </w:p>
+          <w:p>
+            <w:pPr>
+              <w:spacing w:after="160" w:line="259" w:lineRule="auto"/>
+              <w:rPr>
+                <w:rFonts w:ascii="Arial" w:hAnsi="Arial" w:cs="Arial"/>
+                <w:b/>
+                <w:bCs/>
+              </w:rPr>
+            </w:pPr>
+            <w:r>
+              <w:rPr>
+                <w:rFonts w:ascii="Arial" w:hAnsi="Arial" w:cs="Arial"/>
+                <w:b/>
+                <w:bCs/>
+              </w:rPr>
+              <w:t>Delete – não apagava a lista</w:t>
+            </w:r>
+          </w:p>
+        </w:tc>
+      </w:tr>
+      <w:tr>
+        <w:trPr>
+          <w:trHeight w:val="758"/>
+        </w:trPr>
+        <w:tc>
+          <w:tcPr>
+            <w:tcW w:w="9587" w:type="dxa"/>
+            <w:gridSpan w:val="2"/>
+            <w:tcBorders>
+              <w:top w:val="single" w:sz="4" w:space="0" w:color="auto"/>
+              <w:left w:val="single" w:sz="4" w:space="0" w:color="auto"/>
+              <w:bottom w:val="single" w:sz="4" w:space="0" w:color="auto"/>
+              <w:right w:val="single" w:sz="4" w:space="0" w:color="auto"/>
+            </w:tcBorders>
+            <w:hideMark/>
+          </w:tcPr>
+          <w:p>
+            <w:pPr>
+              <w:spacing w:after="160" w:line="259" w:lineRule="auto"/>
+              <w:rPr>
+                <w:rFonts w:ascii="Arial" w:hAnsi="Arial" w:cs="Arial"/>
+                <w:b/>
+                <w:bCs/>
+              </w:rPr>
+            </w:pPr>
+            <w:r>
+              <w:rPr>
+                <w:rFonts w:ascii="Arial" w:hAnsi="Arial" w:cs="Arial"/>
+                <w:b/>
+                <w:bCs/>
+              </w:rPr>
+              <w:t>Funcionalidade não testada (faltou ou não foi implementada):</w:t>
+            </w:r>
+          </w:p>
+          <w:p>
+            <w:pPr>
+              <w:spacing w:after="160" w:line="259" w:lineRule="auto"/>
+              <w:rPr>
+                <w:rFonts w:ascii="Arial" w:hAnsi="Arial" w:cs="Arial"/>
+                <w:b/>
+                <w:bCs/>
+              </w:rPr>
+            </w:pPr>
+            <w:r>
+              <w:rPr>
+                <w:rFonts w:ascii="Arial" w:hAnsi="Arial" w:cs="Arial"/>
+                <w:b/>
+                <w:bCs/>
+              </w:rPr>
+              <w:t>Faltou a criação do item</w:t>
+            </w:r>
+          </w:p>
+        </w:tc>
+      </w:tr>
+      <w:tr>
+        <w:trPr>
+          <w:trHeight w:val="758"/>
+        </w:trPr>
+        <w:tc>
+          <w:tcPr>
+            <w:tcW w:w="9587" w:type="dxa"/>
+            <w:gridSpan w:val="2"/>
+            <w:tcBorders>
+              <w:top w:val="single" w:sz="4" w:space="0" w:color="auto"/>
+              <w:left w:val="single" w:sz="4" w:space="0" w:color="auto"/>
+              <w:bottom w:val="single" w:sz="4" w:space="0" w:color="auto"/>
+              <w:right w:val="single" w:sz="4" w:space="0" w:color="auto"/>
+            </w:tcBorders>
+          </w:tcPr>
+          <w:p>
+            <w:pPr>
+              <w:rPr>
+                <w:rFonts w:ascii="Arial" w:hAnsi="Arial" w:cs="Arial"/>
+                <w:b/>
+                <w:bCs/>
+              </w:rPr>
+            </w:pPr>
+          </w:p>
+        </w:tc>
+      </w:tr>
+      <w:tr>
+        <w:trPr>
+          <w:trHeight w:val="654"/>
+        </w:trPr>
+        <w:tc>
+          <w:tcPr>
+            <w:tcW w:w="5165" w:type="dxa"/>
+            <w:tcBorders>
+              <w:top w:val="single" w:sz="4" w:space="0" w:color="auto"/>
+              <w:left w:val="single" w:sz="4" w:space="0" w:color="auto"/>
+              <w:bottom w:val="single" w:sz="4" w:space="0" w:color="auto"/>
+              <w:right w:val="single" w:sz="4" w:space="0" w:color="auto"/>
+            </w:tcBorders>
+            <w:hideMark/>
+          </w:tcPr>
+          <w:p>
+            <w:pPr>
+              <w:spacing w:after="160" w:line="259" w:lineRule="auto"/>
+              <w:rPr>
+                <w:rFonts w:ascii="Arial" w:hAnsi="Arial" w:cs="Arial"/>
+                <w:b/>
+                <w:bCs/>
+              </w:rPr>
+            </w:pPr>
+            <w:proofErr w:type="spellStart"/>
+            <w:r>
+              <w:rPr>
+                <w:rFonts w:ascii="Arial" w:hAnsi="Arial" w:cs="Arial"/>
+                <w:b/>
+                <w:bCs/>
+              </w:rPr>
+              <w:lastRenderedPageBreak/>
+              <w:t>Nome:</w:t>
+            </w:r>
+            <w:r>
+              <w:rPr>
+                <w:rFonts w:ascii="Arial" w:hAnsi="Arial" w:cs="Arial"/>
+                <w:b/>
+                <w:bCs/>
+              </w:rPr>
+              <w:t>Felipe</w:t>
+            </w:r>
+            <w:proofErr w:type="spellEnd"/>
+          </w:p>
+        </w:tc>
+        <w:tc>
+          <w:tcPr>
+            <w:tcW w:w="4422" w:type="dxa"/>
+            <w:tcBorders>
+              <w:top w:val="single" w:sz="4" w:space="0" w:color="auto"/>
+              <w:left w:val="single" w:sz="4" w:space="0" w:color="auto"/>
+              <w:bottom w:val="single" w:sz="4" w:space="0" w:color="auto"/>
+              <w:right w:val="single" w:sz="4" w:space="0" w:color="auto"/>
+            </w:tcBorders>
+            <w:hideMark/>
+          </w:tcPr>
+          <w:p>
+            <w:pPr>
+              <w:spacing w:after="160" w:line="259" w:lineRule="auto"/>
+              <w:rPr>
+                <w:rFonts w:ascii="Arial" w:hAnsi="Arial" w:cs="Arial"/>
+                <w:b/>
+                <w:bCs/>
+              </w:rPr>
+            </w:pPr>
+            <w:r>
+              <w:rPr>
+                <w:rFonts w:ascii="Arial" w:hAnsi="Arial" w:cs="Arial"/>
+                <w:b/>
+                <w:bCs/>
+              </w:rPr>
+              <w:t>Data do teste:</w:t>
+            </w:r>
+            <w:r>
+              <w:rPr>
+                <w:rFonts w:ascii="Arial" w:hAnsi="Arial" w:cs="Arial"/>
+                <w:b/>
+                <w:bCs/>
+              </w:rPr>
+              <w:t>2</w:t>
+            </w:r>
+            <w:r>
+              <w:rPr>
+                <w:rFonts w:ascii="Arial" w:hAnsi="Arial" w:cs="Arial"/>
+                <w:b/>
+                <w:bCs/>
+              </w:rPr>
+              <w:t>5</w:t>
+            </w:r>
+            <w:r>
+              <w:rPr>
+                <w:rFonts w:ascii="Arial" w:hAnsi="Arial" w:cs="Arial"/>
+                <w:b/>
+                <w:bCs/>
+              </w:rPr>
+              <w:t>/09</w:t>
+            </w:r>
+          </w:p>
+        </w:tc>
+      </w:tr>
+      <w:tr>
+        <w:trPr>
+          <w:trHeight w:val="758"/>
+        </w:trPr>
+        <w:tc>
+          <w:tcPr>
+            <w:tcW w:w="9587" w:type="dxa"/>
+            <w:gridSpan w:val="2"/>
+            <w:tcBorders>
+              <w:top w:val="single" w:sz="4" w:space="0" w:color="auto"/>
+              <w:left w:val="single" w:sz="4" w:space="0" w:color="auto"/>
+              <w:bottom w:val="single" w:sz="4" w:space="0" w:color="auto"/>
+              <w:right w:val="single" w:sz="4" w:space="0" w:color="auto"/>
+            </w:tcBorders>
+            <w:hideMark/>
+          </w:tcPr>
+          <w:p>
+            <w:pPr>
+              <w:spacing w:after="160" w:line="259" w:lineRule="auto"/>
+              <w:rPr>
+                <w:rFonts w:ascii="Arial" w:hAnsi="Arial" w:cs="Arial"/>
+                <w:b/>
+                <w:bCs/>
+              </w:rPr>
+            </w:pPr>
+            <w:r>
+              <w:rPr>
+                <w:rFonts w:ascii="Arial" w:hAnsi="Arial" w:cs="Arial"/>
+                <w:b/>
+                <w:bCs/>
+              </w:rPr>
+              <w:t>O que testou e funcionou:</w:t>
+            </w:r>
+          </w:p>
+          <w:p>
+            <w:pPr>
+              <w:spacing w:after="160" w:line="259" w:lineRule="auto"/>
+              <w:rPr>
+                <w:rFonts w:ascii="Arial" w:hAnsi="Arial" w:cs="Arial"/>
+                <w:b/>
+                <w:bCs/>
+              </w:rPr>
+            </w:pPr>
+            <w:r>
+              <w:rPr>
+                <w:rFonts w:ascii="Arial" w:hAnsi="Arial" w:cs="Arial"/>
+                <w:b/>
+                <w:bCs/>
+              </w:rPr>
+              <w:t>Deletar Listas</w:t>
+            </w:r>
+          </w:p>
+        </w:tc>
+      </w:tr>
+      <w:tr>
+        <w:trPr>
+          <w:trHeight w:val="758"/>
+        </w:trPr>
+        <w:tc>
+          <w:tcPr>
+            <w:tcW w:w="9587" w:type="dxa"/>
+            <w:gridSpan w:val="2"/>
+            <w:tcBorders>
+              <w:top w:val="single" w:sz="4" w:space="0" w:color="auto"/>
+              <w:left w:val="single" w:sz="4" w:space="0" w:color="auto"/>
+              <w:bottom w:val="single" w:sz="4" w:space="0" w:color="auto"/>
+              <w:right w:val="single" w:sz="4" w:space="0" w:color="auto"/>
+            </w:tcBorders>
+            <w:hideMark/>
+          </w:tcPr>
+          <w:p>
+            <w:pPr>
+              <w:spacing w:after="160" w:line="259" w:lineRule="auto"/>
+              <w:rPr>
+                <w:rFonts w:ascii="Arial" w:hAnsi="Arial" w:cs="Arial"/>
+                <w:b/>
+                <w:bCs/>
+              </w:rPr>
+            </w:pPr>
+            <w:r>
+              <w:rPr>
+                <w:rFonts w:ascii="Arial" w:hAnsi="Arial" w:cs="Arial"/>
+                <w:b/>
+                <w:bCs/>
+              </w:rPr>
+              <w:t>O que testou e não funcionou – O que deve ser corrigido:</w:t>
+            </w:r>
+          </w:p>
+          <w:p>
+            <w:pPr>
+              <w:spacing w:after="160" w:line="259" w:lineRule="auto"/>
+              <w:rPr>
+                <w:rFonts w:ascii="Arial" w:hAnsi="Arial" w:cs="Arial"/>
+                <w:b/>
+                <w:bCs/>
+              </w:rPr>
+            </w:pPr>
+            <w:r>
+              <w:rPr>
+                <w:rFonts w:ascii="Arial" w:hAnsi="Arial" w:cs="Arial"/>
+                <w:b/>
+                <w:bCs/>
+              </w:rPr>
+              <w:t>Setinha para entrar no item não direcionava corretamente</w:t>
+            </w:r>
+          </w:p>
+        </w:tc>
+      </w:tr>
+      <w:tr>
+        <w:trPr>
+          <w:trHeight w:val="758"/>
+        </w:trPr>
+        <w:tc>
+          <w:tcPr>
+            <w:tcW w:w="9587" w:type="dxa"/>
+            <w:gridSpan w:val="2"/>
+            <w:tcBorders>
+              <w:top w:val="single" w:sz="4" w:space="0" w:color="auto"/>
+              <w:left w:val="single" w:sz="4" w:space="0" w:color="auto"/>
+              <w:bottom w:val="single" w:sz="4" w:space="0" w:color="auto"/>
+              <w:right w:val="single" w:sz="4" w:space="0" w:color="auto"/>
+            </w:tcBorders>
+            <w:hideMark/>
+          </w:tcPr>
+          <w:p>
+            <w:pPr>
+              <w:spacing w:after="160" w:line="259" w:lineRule="auto"/>
+              <w:rPr>
+                <w:rFonts w:ascii="Arial" w:hAnsi="Arial" w:cs="Arial"/>
+                <w:b/>
+                <w:bCs/>
+              </w:rPr>
+            </w:pPr>
+            <w:r>
+              <w:rPr>
+                <w:rFonts w:ascii="Arial" w:hAnsi="Arial" w:cs="Arial"/>
+                <w:b/>
+                <w:bCs/>
+              </w:rPr>
+              <w:t>Funcionalidade não testada (faltou ou não foi implementada):</w:t>
+            </w:r>
+          </w:p>
+          <w:p>
+            <w:pPr>
+              <w:spacing w:after="160" w:line="259" w:lineRule="auto"/>
+              <w:rPr>
+                <w:rFonts w:ascii="Arial" w:hAnsi="Arial" w:cs="Arial"/>
+                <w:b/>
+                <w:bCs/>
+              </w:rPr>
+            </w:pPr>
+            <w:r>
+              <w:rPr>
+                <w:rFonts w:ascii="Arial" w:hAnsi="Arial" w:cs="Arial"/>
+                <w:b/>
+                <w:bCs/>
+              </w:rPr>
+              <w:t>Criação do item</w:t>
+            </w:r>
+          </w:p>
+        </w:tc>
+      </w:tr>
+    </w:tbl>
+    <w:p>
+      <w:pPr>
+        <w:rPr>
+          <w:rFonts w:ascii="Arial" w:hAnsi="Arial" w:cs="Arial"/>
+        </w:rPr>
+      </w:pPr>
+    </w:p>
+    <w:tbl>
+      <w:tblPr>
+        <w:tblStyle w:val="Tabelacomgrade"/>
+        <w:tblW w:w="9587" w:type="dxa"/>
+        <w:tblLook w:val="04A0" w:firstRow="1" w:lastRow="0" w:firstColumn="1" w:lastColumn="0" w:noHBand="0" w:noVBand="1"/>
+      </w:tblPr>
+      <w:tblGrid>
+        <w:gridCol w:w="5165"/>
+        <w:gridCol w:w="4422"/>
+      </w:tblGrid>
+      <w:tr>
+        <w:trPr>
+          <w:trHeight w:val="654"/>
+        </w:trPr>
+        <w:tc>
+          <w:tcPr>
+            <w:tcW w:w="5165" w:type="dxa"/>
+            <w:tcBorders>
+              <w:top w:val="single" w:sz="4" w:space="0" w:color="auto"/>
+              <w:left w:val="single" w:sz="4" w:space="0" w:color="auto"/>
+              <w:bottom w:val="single" w:sz="4" w:space="0" w:color="auto"/>
+              <w:right w:val="single" w:sz="4" w:space="0" w:color="auto"/>
+            </w:tcBorders>
+            <w:hideMark/>
+          </w:tcPr>
+          <w:p>
+            <w:pPr>
+              <w:spacing w:after="160" w:line="259" w:lineRule="auto"/>
+              <w:rPr>
+                <w:rFonts w:ascii="Arial" w:hAnsi="Arial" w:cs="Arial"/>
+                <w:b/>
+                <w:bCs/>
+              </w:rPr>
+            </w:pPr>
+            <w:proofErr w:type="spellStart"/>
+            <w:r>
+              <w:rPr>
+                <w:rFonts w:ascii="Arial" w:hAnsi="Arial" w:cs="Arial"/>
+                <w:b/>
+                <w:bCs/>
+              </w:rPr>
+              <w:t>Nome:</w:t>
+            </w:r>
+            <w:r>
+              <w:rPr>
+                <w:rFonts w:ascii="Arial" w:hAnsi="Arial" w:cs="Arial"/>
+                <w:b/>
+                <w:bCs/>
+              </w:rPr>
+              <w:t>Victor</w:t>
+            </w:r>
+            <w:proofErr w:type="spellEnd"/>
+          </w:p>
+        </w:tc>
+        <w:tc>
+          <w:tcPr>
+            <w:tcW w:w="4422" w:type="dxa"/>
+            <w:tcBorders>
+              <w:top w:val="single" w:sz="4" w:space="0" w:color="auto"/>
+              <w:left w:val="single" w:sz="4" w:space="0" w:color="auto"/>
+              <w:bottom w:val="single" w:sz="4" w:space="0" w:color="auto"/>
+              <w:right w:val="single" w:sz="4" w:space="0" w:color="auto"/>
+            </w:tcBorders>
+            <w:hideMark/>
+          </w:tcPr>
+          <w:p>
+            <w:pPr>
+              <w:spacing w:after="160" w:line="259" w:lineRule="auto"/>
+              <w:rPr>
+                <w:rFonts w:ascii="Arial" w:hAnsi="Arial" w:cs="Arial"/>
+                <w:b/>
+                <w:bCs/>
+              </w:rPr>
+            </w:pPr>
+            <w:r>
+              <w:rPr>
+                <w:rFonts w:ascii="Arial" w:hAnsi="Arial" w:cs="Arial"/>
+                <w:b/>
+                <w:bCs/>
+              </w:rPr>
+              <w:t>Data do teste:</w:t>
+            </w:r>
+            <w:r>
+              <w:rPr>
+                <w:rFonts w:ascii="Arial" w:hAnsi="Arial" w:cs="Arial"/>
+                <w:b/>
+                <w:bCs/>
+              </w:rPr>
+              <w:t>01</w:t>
+            </w:r>
+            <w:r>
+              <w:rPr>
+                <w:rFonts w:ascii="Arial" w:hAnsi="Arial" w:cs="Arial"/>
+                <w:b/>
+                <w:bCs/>
+              </w:rPr>
+              <w:t>/</w:t>
+            </w:r>
+            <w:r>
+              <w:rPr>
+                <w:rFonts w:ascii="Arial" w:hAnsi="Arial" w:cs="Arial"/>
+                <w:b/>
+                <w:bCs/>
+              </w:rPr>
+              <w:t>10</w:t>
+            </w:r>
+          </w:p>
+        </w:tc>
+      </w:tr>
+      <w:tr>
+        <w:trPr>
+          <w:trHeight w:val="758"/>
+        </w:trPr>
+        <w:tc>
+          <w:tcPr>
+            <w:tcW w:w="9587" w:type="dxa"/>
+            <w:gridSpan w:val="2"/>
+            <w:tcBorders>
+              <w:top w:val="single" w:sz="4" w:space="0" w:color="auto"/>
+              <w:left w:val="single" w:sz="4" w:space="0" w:color="auto"/>
+              <w:bottom w:val="single" w:sz="4" w:space="0" w:color="auto"/>
+              <w:right w:val="single" w:sz="4" w:space="0" w:color="auto"/>
+            </w:tcBorders>
+            <w:hideMark/>
+          </w:tcPr>
+          <w:p>
+            <w:pPr>
+              <w:spacing w:after="160" w:line="259" w:lineRule="auto"/>
+              <w:rPr>
+                <w:rFonts w:ascii="Arial" w:hAnsi="Arial" w:cs="Arial"/>
+                <w:b/>
+                <w:bCs/>
+              </w:rPr>
+            </w:pPr>
+            <w:r>
+              <w:rPr>
+                <w:rFonts w:ascii="Arial" w:hAnsi="Arial" w:cs="Arial"/>
+                <w:b/>
+                <w:bCs/>
+              </w:rPr>
+              <w:t>O que testou e funcionou:</w:t>
+            </w:r>
+          </w:p>
+          <w:p>
+            <w:pPr>
+              <w:spacing w:after="160" w:line="259" w:lineRule="auto"/>
+              <w:rPr>
+                <w:rFonts w:ascii="Arial" w:hAnsi="Arial" w:cs="Arial"/>
+                <w:b/>
+                <w:bCs/>
+              </w:rPr>
+            </w:pPr>
+            <w:r>
+              <w:rPr>
+                <w:rFonts w:ascii="Arial" w:hAnsi="Arial" w:cs="Arial"/>
+                <w:b/>
+                <w:bCs/>
+              </w:rPr>
+              <w:t>Edição e criação do item</w:t>
+            </w:r>
+          </w:p>
+        </w:tc>
+      </w:tr>
+      <w:tr>
+        <w:trPr>
+          <w:trHeight w:val="758"/>
+        </w:trPr>
+        <w:tc>
+          <w:tcPr>
+            <w:tcW w:w="9587" w:type="dxa"/>
+            <w:gridSpan w:val="2"/>
+            <w:tcBorders>
+              <w:top w:val="single" w:sz="4" w:space="0" w:color="auto"/>
+              <w:left w:val="single" w:sz="4" w:space="0" w:color="auto"/>
+              <w:bottom w:val="single" w:sz="4" w:space="0" w:color="auto"/>
+              <w:right w:val="single" w:sz="4" w:space="0" w:color="auto"/>
+            </w:tcBorders>
+            <w:hideMark/>
+          </w:tcPr>
+          <w:p>
+            <w:pPr>
+              <w:spacing w:after="160" w:line="259" w:lineRule="auto"/>
+              <w:rPr>
+                <w:rFonts w:ascii="Arial" w:hAnsi="Arial" w:cs="Arial"/>
+                <w:b/>
+                <w:bCs/>
+              </w:rPr>
+            </w:pPr>
+            <w:r>
+              <w:rPr>
+                <w:rFonts w:ascii="Arial" w:hAnsi="Arial" w:cs="Arial"/>
+                <w:b/>
+                <w:bCs/>
+              </w:rPr>
+              <w:t>O que testou e não funcionou – O que deve ser corrigido:</w:t>
+            </w:r>
+          </w:p>
+          <w:p>
+            <w:pPr>
+              <w:spacing w:after="160" w:line="259" w:lineRule="auto"/>
+              <w:rPr>
+                <w:rFonts w:ascii="Arial" w:hAnsi="Arial" w:cs="Arial"/>
+                <w:b/>
+                <w:bCs/>
+              </w:rPr>
+            </w:pPr>
+            <w:r>
+              <w:rPr>
+                <w:rFonts w:ascii="Arial" w:hAnsi="Arial" w:cs="Arial"/>
+                <w:b/>
+                <w:bCs/>
+              </w:rPr>
+              <w:t xml:space="preserve">Botão finalizado não </w:t>
+            </w:r>
+            <w:proofErr w:type="spellStart"/>
+            <w:r>
+              <w:rPr>
+                <w:rFonts w:ascii="Arial" w:hAnsi="Arial" w:cs="Arial"/>
+                <w:b/>
+                <w:bCs/>
+              </w:rPr>
+              <w:t>checkava</w:t>
+            </w:r>
+            <w:proofErr w:type="spellEnd"/>
+          </w:p>
+        </w:tc>
+      </w:tr>
+      <w:tr>
+        <w:trPr>
+          <w:trHeight w:val="758"/>
+        </w:trPr>
+        <w:tc>
+          <w:tcPr>
+            <w:tcW w:w="9587" w:type="dxa"/>
+            <w:gridSpan w:val="2"/>
+            <w:tcBorders>
+              <w:top w:val="single" w:sz="4" w:space="0" w:color="auto"/>
+              <w:left w:val="single" w:sz="4" w:space="0" w:color="auto"/>
+              <w:bottom w:val="single" w:sz="4" w:space="0" w:color="auto"/>
+              <w:right w:val="single" w:sz="4" w:space="0" w:color="auto"/>
+            </w:tcBorders>
+            <w:hideMark/>
+          </w:tcPr>
+          <w:p>
+            <w:pPr>
+              <w:spacing w:after="160" w:line="259" w:lineRule="auto"/>
+              <w:rPr>
+                <w:rFonts w:ascii="Arial" w:hAnsi="Arial" w:cs="Arial"/>
+                <w:b/>
+                <w:bCs/>
+              </w:rPr>
+            </w:pPr>
+            <w:r>
+              <w:rPr>
+                <w:rFonts w:ascii="Arial" w:hAnsi="Arial" w:cs="Arial"/>
+                <w:b/>
+                <w:bCs/>
+              </w:rPr>
+              <w:t>Funcionalidade não testada (faltou ou não foi implementada):</w:t>
+            </w:r>
+          </w:p>
+          <w:p>
+            <w:pPr>
+              <w:spacing w:after="160" w:line="259" w:lineRule="auto"/>
+              <w:rPr>
+                <w:rFonts w:ascii="Arial" w:hAnsi="Arial" w:cs="Arial"/>
+                <w:b/>
+                <w:bCs/>
+              </w:rPr>
+            </w:pPr>
+            <w:r>
+              <w:rPr>
+                <w:rFonts w:ascii="Arial" w:hAnsi="Arial" w:cs="Arial"/>
+                <w:b/>
+                <w:bCs/>
+              </w:rPr>
+              <w:t>Faltou o filtro</w:t>
+            </w:r>
+          </w:p>
+        </w:tc>
+      </w:tr>
+    </w:tbl>
+    <w:p>
+      <w:pPr>
+        <w:rPr>
+          <w:rFonts w:ascii="Arial" w:hAnsi="Arial" w:cs="Arial"/>
+        </w:rPr>
+      </w:pPr>
+    </w:p>
     <w:sectPr>
-      <w:headerReference w:type="default" r:id="rId13"/>
+      <w:headerReference w:type="default" r:id="rId15"/>
       <w:pgSz w:w="11906" w:h="16838"/>
       <w:pgMar w:top="2694" w:right="1701" w:bottom="1417" w:left="1701" w:header="708" w:footer="708" w:gutter="0"/>
       <w:cols w:space="708"/>
@@ -15729,6 +17730,41 @@
       <w:szCs w:val="24"/>
     </w:rPr>
   </w:style>
+  <w:style w:type="character" w:styleId="Hyperlink">
+    <w:name w:val="Hyperlink"/>
+    <w:basedOn w:val="Fontepargpadro"/>
+    <w:uiPriority w:val="99"/>
+    <w:unhideWhenUsed/>
+    <w:rsid w:val="0087491D"/>
+    <w:rPr>
+      <w:color w:val="0563C1" w:themeColor="hyperlink"/>
+      <w:u w:val="single"/>
+    </w:rPr>
+  </w:style>
+  <w:style w:type="character" w:styleId="MenoPendente">
+    <w:name w:val="Unresolved Mention"/>
+    <w:basedOn w:val="Fontepargpadro"/>
+    <w:uiPriority w:val="99"/>
+    <w:semiHidden/>
+    <w:unhideWhenUsed/>
+    <w:rsid w:val="00D56879"/>
+    <w:rPr>
+      <w:color w:val="605E5C"/>
+      <w:shd w:val="clear" w:color="auto" w:fill="E1DFDD"/>
+    </w:rPr>
+  </w:style>
+  <w:style w:type="character" w:styleId="HiperlinkVisitado">
+    <w:name w:val="FollowedHyperlink"/>
+    <w:basedOn w:val="Fontepargpadro"/>
+    <w:uiPriority w:val="99"/>
+    <w:semiHidden/>
+    <w:unhideWhenUsed/>
+    <w:rsid w:val="00D56879"/>
+    <w:rPr>
+      <w:color w:val="954F72" w:themeColor="followedHyperlink"/>
+      <w:u w:val="single"/>
+    </w:rPr>
+  </w:style>
 </w:styles>
 </file>
 

</xml_diff>